<commit_message>
Added binary conversion code to Main.
</commit_message>
<xml_diff>
--- a/Daily Tasks/Day12_113203635_Kunal.docx
+++ b/Daily Tasks/Day12_113203635_Kunal.docx
@@ -55,11 +55,15 @@
           <w:numId w:val="2"/>
         </w:numPr>
       </w:pPr>
-      <w:proofErr w:type="spellStart"/>
-      <w:r>
-        <w:t>Linkedlists</w:t>
-      </w:r>
-      <w:proofErr w:type="spellEnd"/>
+      <w:r>
+        <w:t>Linked</w:t>
+      </w:r>
+      <w:r>
+        <w:t xml:space="preserve"> </w:t>
+      </w:r>
+      <w:r>
+        <w:t>lists</w:t>
+      </w:r>
     </w:p>
     <w:p>
       <w:pPr>
@@ -125,7 +129,355 @@
       <w:r>
         <w:t xml:space="preserve">Q3. </w:t>
       </w:r>
-    </w:p>
+      <w:r>
+        <w:t>What all operations can we do in Data structures?</w:t>
+      </w:r>
+      <w:r>
+        <w:br/>
+        <w:t xml:space="preserve">Ans. </w:t>
+      </w:r>
+    </w:p>
+    <w:p>
+      <w:pPr>
+        <w:pStyle w:val="ListParagraph"/>
+        <w:numPr>
+          <w:ilvl w:val="0"/>
+          <w:numId w:val="3"/>
+        </w:numPr>
+      </w:pPr>
+      <w:r>
+        <w:t>Insertion</w:t>
+      </w:r>
+    </w:p>
+    <w:p>
+      <w:pPr>
+        <w:pStyle w:val="ListParagraph"/>
+        <w:numPr>
+          <w:ilvl w:val="0"/>
+          <w:numId w:val="3"/>
+        </w:numPr>
+      </w:pPr>
+      <w:r>
+        <w:t>Deletion</w:t>
+      </w:r>
+    </w:p>
+    <w:p>
+      <w:pPr>
+        <w:pStyle w:val="ListParagraph"/>
+        <w:numPr>
+          <w:ilvl w:val="0"/>
+          <w:numId w:val="3"/>
+        </w:numPr>
+      </w:pPr>
+      <w:r>
+        <w:t>Traversal</w:t>
+      </w:r>
+    </w:p>
+    <w:p>
+      <w:pPr>
+        <w:pStyle w:val="ListParagraph"/>
+        <w:numPr>
+          <w:ilvl w:val="0"/>
+          <w:numId w:val="3"/>
+        </w:numPr>
+      </w:pPr>
+      <w:r>
+        <w:t>Search</w:t>
+      </w:r>
+    </w:p>
+    <w:p>
+      <w:pPr>
+        <w:pStyle w:val="ListParagraph"/>
+        <w:numPr>
+          <w:ilvl w:val="0"/>
+          <w:numId w:val="3"/>
+        </w:numPr>
+      </w:pPr>
+      <w:r>
+        <w:t>Update</w:t>
+      </w:r>
+    </w:p>
+    <w:p>
+      <w:pPr>
+        <w:pStyle w:val="ListParagraph"/>
+        <w:numPr>
+          <w:ilvl w:val="0"/>
+          <w:numId w:val="3"/>
+        </w:numPr>
+      </w:pPr>
+      <w:r>
+        <w:t>Sorting</w:t>
+      </w:r>
+    </w:p>
+    <w:p>
+      <w:pPr>
+        <w:pStyle w:val="ListParagraph"/>
+        <w:numPr>
+          <w:ilvl w:val="0"/>
+          <w:numId w:val="3"/>
+        </w:numPr>
+      </w:pPr>
+      <w:r>
+        <w:t xml:space="preserve">Merging </w:t>
+      </w:r>
+    </w:p>
+    <w:p>
+      <w:r>
+        <w:t xml:space="preserve">Q4. </w:t>
+      </w:r>
+      <w:r>
+        <w:t>What are static and dynamic arrays? Explain or summarize key points in a table</w:t>
+      </w:r>
+      <w:r>
+        <w:t>.</w:t>
+      </w:r>
+      <w:r>
+        <w:br/>
+        <w:t xml:space="preserve">Ans. </w:t>
+      </w:r>
+    </w:p>
+    <w:tbl>
+      <w:tblPr>
+        <w:tblStyle w:val="TableGrid"/>
+        <w:tblW w:w="9609" w:type="dxa"/>
+        <w:tblLook w:val="04A0" w:firstRow="1" w:lastRow="0" w:firstColumn="1" w:lastColumn="0" w:noHBand="0" w:noVBand="1"/>
+      </w:tblPr>
+      <w:tblGrid>
+        <w:gridCol w:w="1372"/>
+        <w:gridCol w:w="1372"/>
+        <w:gridCol w:w="1373"/>
+        <w:gridCol w:w="1373"/>
+        <w:gridCol w:w="1373"/>
+        <w:gridCol w:w="1373"/>
+        <w:gridCol w:w="1373"/>
+      </w:tblGrid>
+      <w:tr>
+        <w:trPr>
+          <w:trHeight w:val="452"/>
+        </w:trPr>
+        <w:tc>
+          <w:tcPr>
+            <w:tcW w:w="1372" w:type="dxa"/>
+          </w:tcPr>
+          <w:p>
+            <w:pPr>
+              <w:jc w:val="center"/>
+            </w:pPr>
+          </w:p>
+        </w:tc>
+        <w:tc>
+          <w:tcPr>
+            <w:tcW w:w="1372" w:type="dxa"/>
+          </w:tcPr>
+          <w:p>
+            <w:pPr>
+              <w:jc w:val="center"/>
+            </w:pPr>
+          </w:p>
+        </w:tc>
+        <w:tc>
+          <w:tcPr>
+            <w:tcW w:w="1373" w:type="dxa"/>
+          </w:tcPr>
+          <w:p>
+            <w:pPr>
+              <w:jc w:val="center"/>
+            </w:pPr>
+          </w:p>
+        </w:tc>
+        <w:tc>
+          <w:tcPr>
+            <w:tcW w:w="1373" w:type="dxa"/>
+          </w:tcPr>
+          <w:p>
+            <w:pPr>
+              <w:jc w:val="center"/>
+            </w:pPr>
+          </w:p>
+        </w:tc>
+        <w:tc>
+          <w:tcPr>
+            <w:tcW w:w="1373" w:type="dxa"/>
+          </w:tcPr>
+          <w:p>
+            <w:pPr>
+              <w:jc w:val="center"/>
+            </w:pPr>
+          </w:p>
+        </w:tc>
+        <w:tc>
+          <w:tcPr>
+            <w:tcW w:w="1373" w:type="dxa"/>
+          </w:tcPr>
+          <w:p>
+            <w:pPr>
+              <w:jc w:val="center"/>
+            </w:pPr>
+          </w:p>
+        </w:tc>
+        <w:tc>
+          <w:tcPr>
+            <w:tcW w:w="1373" w:type="dxa"/>
+          </w:tcPr>
+          <w:p>
+            <w:pPr>
+              <w:jc w:val="center"/>
+            </w:pPr>
+          </w:p>
+        </w:tc>
+      </w:tr>
+      <w:tr>
+        <w:trPr>
+          <w:trHeight w:val="452"/>
+        </w:trPr>
+        <w:tc>
+          <w:tcPr>
+            <w:tcW w:w="1372" w:type="dxa"/>
+          </w:tcPr>
+          <w:p>
+            <w:pPr>
+              <w:jc w:val="center"/>
+            </w:pPr>
+          </w:p>
+        </w:tc>
+        <w:tc>
+          <w:tcPr>
+            <w:tcW w:w="1372" w:type="dxa"/>
+          </w:tcPr>
+          <w:p>
+            <w:pPr>
+              <w:jc w:val="center"/>
+            </w:pPr>
+          </w:p>
+        </w:tc>
+        <w:tc>
+          <w:tcPr>
+            <w:tcW w:w="1373" w:type="dxa"/>
+          </w:tcPr>
+          <w:p>
+            <w:pPr>
+              <w:jc w:val="center"/>
+            </w:pPr>
+          </w:p>
+        </w:tc>
+        <w:tc>
+          <w:tcPr>
+            <w:tcW w:w="1373" w:type="dxa"/>
+          </w:tcPr>
+          <w:p>
+            <w:pPr>
+              <w:jc w:val="center"/>
+            </w:pPr>
+          </w:p>
+        </w:tc>
+        <w:tc>
+          <w:tcPr>
+            <w:tcW w:w="1373" w:type="dxa"/>
+          </w:tcPr>
+          <w:p>
+            <w:pPr>
+              <w:jc w:val="center"/>
+            </w:pPr>
+          </w:p>
+        </w:tc>
+        <w:tc>
+          <w:tcPr>
+            <w:tcW w:w="1373" w:type="dxa"/>
+          </w:tcPr>
+          <w:p>
+            <w:pPr>
+              <w:jc w:val="center"/>
+            </w:pPr>
+          </w:p>
+        </w:tc>
+        <w:tc>
+          <w:tcPr>
+            <w:tcW w:w="1373" w:type="dxa"/>
+          </w:tcPr>
+          <w:p>
+            <w:pPr>
+              <w:jc w:val="center"/>
+            </w:pPr>
+          </w:p>
+        </w:tc>
+      </w:tr>
+      <w:tr>
+        <w:trPr>
+          <w:trHeight w:val="452"/>
+        </w:trPr>
+        <w:tc>
+          <w:tcPr>
+            <w:tcW w:w="1372" w:type="dxa"/>
+          </w:tcPr>
+          <w:p>
+            <w:pPr>
+              <w:jc w:val="center"/>
+            </w:pPr>
+          </w:p>
+        </w:tc>
+        <w:tc>
+          <w:tcPr>
+            <w:tcW w:w="1372" w:type="dxa"/>
+          </w:tcPr>
+          <w:p>
+            <w:pPr>
+              <w:jc w:val="center"/>
+            </w:pPr>
+          </w:p>
+        </w:tc>
+        <w:tc>
+          <w:tcPr>
+            <w:tcW w:w="1373" w:type="dxa"/>
+          </w:tcPr>
+          <w:p>
+            <w:pPr>
+              <w:jc w:val="center"/>
+            </w:pPr>
+          </w:p>
+        </w:tc>
+        <w:tc>
+          <w:tcPr>
+            <w:tcW w:w="1373" w:type="dxa"/>
+          </w:tcPr>
+          <w:p>
+            <w:pPr>
+              <w:jc w:val="center"/>
+            </w:pPr>
+          </w:p>
+        </w:tc>
+        <w:tc>
+          <w:tcPr>
+            <w:tcW w:w="1373" w:type="dxa"/>
+          </w:tcPr>
+          <w:p>
+            <w:pPr>
+              <w:jc w:val="center"/>
+            </w:pPr>
+          </w:p>
+        </w:tc>
+        <w:tc>
+          <w:tcPr>
+            <w:tcW w:w="1373" w:type="dxa"/>
+          </w:tcPr>
+          <w:p>
+            <w:pPr>
+              <w:jc w:val="center"/>
+            </w:pPr>
+          </w:p>
+        </w:tc>
+        <w:tc>
+          <w:tcPr>
+            <w:tcW w:w="1373" w:type="dxa"/>
+          </w:tcPr>
+          <w:p>
+            <w:pPr>
+              <w:jc w:val="center"/>
+            </w:pPr>
+          </w:p>
+        </w:tc>
+      </w:tr>
+    </w:tbl>
+    <w:p/>
     <w:sectPr>
       <w:pgSz w:w="12240" w:h="15840"/>
       <w:pgMar w:top="1440" w:right="1440" w:bottom="1440" w:left="1440" w:header="720" w:footer="720" w:gutter="0"/>
@@ -252,6 +604,92 @@
     </w:lvl>
   </w:abstractNum>
   <w:abstractNum w:abstractNumId="1" w15:restartNumberingAfterBreak="0">
+    <w:nsid w:val="69D5636A"/>
+    <w:multiLevelType w:val="hybridMultilevel"/>
+    <w:tmpl w:val="54A6BF26"/>
+    <w:lvl w:ilvl="0" w:tplc="0409001B">
+      <w:start w:val="1"/>
+      <w:numFmt w:val="lowerRoman"/>
+      <w:lvlText w:val="%1."/>
+      <w:lvlJc w:val="right"/>
+      <w:pPr>
+        <w:ind w:left="720" w:hanging="360"/>
+      </w:pPr>
+    </w:lvl>
+    <w:lvl w:ilvl="1" w:tplc="04090019" w:tentative="1">
+      <w:start w:val="1"/>
+      <w:numFmt w:val="lowerLetter"/>
+      <w:lvlText w:val="%2."/>
+      <w:lvlJc w:val="left"/>
+      <w:pPr>
+        <w:ind w:left="1440" w:hanging="360"/>
+      </w:pPr>
+    </w:lvl>
+    <w:lvl w:ilvl="2" w:tplc="0409001B" w:tentative="1">
+      <w:start w:val="1"/>
+      <w:numFmt w:val="lowerRoman"/>
+      <w:lvlText w:val="%3."/>
+      <w:lvlJc w:val="right"/>
+      <w:pPr>
+        <w:ind w:left="2160" w:hanging="180"/>
+      </w:pPr>
+    </w:lvl>
+    <w:lvl w:ilvl="3" w:tplc="0409000F" w:tentative="1">
+      <w:start w:val="1"/>
+      <w:numFmt w:val="decimal"/>
+      <w:lvlText w:val="%4."/>
+      <w:lvlJc w:val="left"/>
+      <w:pPr>
+        <w:ind w:left="2880" w:hanging="360"/>
+      </w:pPr>
+    </w:lvl>
+    <w:lvl w:ilvl="4" w:tplc="04090019" w:tentative="1">
+      <w:start w:val="1"/>
+      <w:numFmt w:val="lowerLetter"/>
+      <w:lvlText w:val="%5."/>
+      <w:lvlJc w:val="left"/>
+      <w:pPr>
+        <w:ind w:left="3600" w:hanging="360"/>
+      </w:pPr>
+    </w:lvl>
+    <w:lvl w:ilvl="5" w:tplc="0409001B" w:tentative="1">
+      <w:start w:val="1"/>
+      <w:numFmt w:val="lowerRoman"/>
+      <w:lvlText w:val="%6."/>
+      <w:lvlJc w:val="right"/>
+      <w:pPr>
+        <w:ind w:left="4320" w:hanging="180"/>
+      </w:pPr>
+    </w:lvl>
+    <w:lvl w:ilvl="6" w:tplc="0409000F" w:tentative="1">
+      <w:start w:val="1"/>
+      <w:numFmt w:val="decimal"/>
+      <w:lvlText w:val="%7."/>
+      <w:lvlJc w:val="left"/>
+      <w:pPr>
+        <w:ind w:left="5040" w:hanging="360"/>
+      </w:pPr>
+    </w:lvl>
+    <w:lvl w:ilvl="7" w:tplc="04090019" w:tentative="1">
+      <w:start w:val="1"/>
+      <w:numFmt w:val="lowerLetter"/>
+      <w:lvlText w:val="%8."/>
+      <w:lvlJc w:val="left"/>
+      <w:pPr>
+        <w:ind w:left="5760" w:hanging="360"/>
+      </w:pPr>
+    </w:lvl>
+    <w:lvl w:ilvl="8" w:tplc="0409001B" w:tentative="1">
+      <w:start w:val="1"/>
+      <w:numFmt w:val="lowerRoman"/>
+      <w:lvlText w:val="%9."/>
+      <w:lvlJc w:val="right"/>
+      <w:pPr>
+        <w:ind w:left="6480" w:hanging="180"/>
+      </w:pPr>
+    </w:lvl>
+  </w:abstractNum>
+  <w:abstractNum w:abstractNumId="2" w15:restartNumberingAfterBreak="0">
     <w:nsid w:val="72D94256"/>
     <w:multiLevelType w:val="hybridMultilevel"/>
     <w:tmpl w:val="2AE4C6C4"/>
@@ -365,10 +803,13 @@
     </w:lvl>
   </w:abstractNum>
   <w:num w:numId="1">
-    <w:abstractNumId w:val="1"/>
+    <w:abstractNumId w:val="2"/>
   </w:num>
   <w:num w:numId="2">
     <w:abstractNumId w:val="0"/>
+  </w:num>
+  <w:num w:numId="3">
+    <w:abstractNumId w:val="1"/>
   </w:num>
 </w:numbering>
 </file>
@@ -810,6 +1251,25 @@
       <w:contextualSpacing/>
     </w:pPr>
   </w:style>
+  <w:style w:type="table" w:styleId="TableGrid">
+    <w:name w:val="Table Grid"/>
+    <w:basedOn w:val="TableNormal"/>
+    <w:uiPriority w:val="39"/>
+    <w:rsid w:val="004C703E"/>
+    <w:pPr>
+      <w:spacing w:after="0" w:line="240" w:lineRule="auto"/>
+    </w:pPr>
+    <w:tblPr>
+      <w:tblBorders>
+        <w:top w:val="single" w:sz="4" w:space="0" w:color="auto"/>
+        <w:left w:val="single" w:sz="4" w:space="0" w:color="auto"/>
+        <w:bottom w:val="single" w:sz="4" w:space="0" w:color="auto"/>
+        <w:right w:val="single" w:sz="4" w:space="0" w:color="auto"/>
+        <w:insideH w:val="single" w:sz="4" w:space="0" w:color="auto"/>
+        <w:insideV w:val="single" w:sz="4" w:space="0" w:color="auto"/>
+      </w:tblBorders>
+    </w:tblPr>
+  </w:style>
 </w:styles>
 </file>
 

</xml_diff>

<commit_message>
Checkout the code: merge two sorted arrays in a sorted manner.
</commit_message>
<xml_diff>
--- a/Daily Tasks/Day12_113203635_Kunal.docx
+++ b/Daily Tasks/Day12_113203635_Kunal.docx
@@ -3191,6 +3191,1152 @@
     <w:p/>
     <w:p/>
     <w:p/>
+    <w:p>
+      <w:pPr>
+        <w:pStyle w:val="HTMLPreformatted"/>
+        <w:shd w:val="clear" w:color="auto" w:fill="1E1F22"/>
+        <w:rPr>
+          <w:color w:val="BCBEC4"/>
+        </w:rPr>
+      </w:pPr>
+      <w:r>
+        <w:rPr>
+          <w:color w:val="7A7E85"/>
+        </w:rPr>
+        <w:lastRenderedPageBreak/>
+        <w:t>// Task010: Checkout the code.</w:t>
+      </w:r>
+      <w:r>
+        <w:rPr>
+          <w:color w:val="7A7E85"/>
+        </w:rPr>
+        <w:t xml:space="preserve"> Merging two sorted arrays in sorted manner.</w:t>
+      </w:r>
+      <w:r>
+        <w:rPr>
+          <w:color w:val="7A7E85"/>
+        </w:rPr>
+        <w:br/>
+      </w:r>
+      <w:r>
+        <w:rPr>
+          <w:color w:val="7A7E85"/>
+        </w:rPr>
+        <w:br/>
+      </w:r>
+      <w:r>
+        <w:rPr>
+          <w:color w:val="CF8E6D"/>
+        </w:rPr>
+        <w:t xml:space="preserve">package </w:t>
+      </w:r>
+      <w:r>
+        <w:rPr>
+          <w:color w:val="BCBEC4"/>
+        </w:rPr>
+        <w:t>Arrays;</w:t>
+      </w:r>
+      <w:r>
+        <w:rPr>
+          <w:color w:val="BCBEC4"/>
+        </w:rPr>
+        <w:br/>
+      </w:r>
+      <w:r>
+        <w:rPr>
+          <w:color w:val="BCBEC4"/>
+        </w:rPr>
+        <w:br/>
+      </w:r>
+      <w:r>
+        <w:rPr>
+          <w:color w:val="CF8E6D"/>
+        </w:rPr>
+        <w:t xml:space="preserve">public class </w:t>
+      </w:r>
+      <w:r>
+        <w:rPr>
+          <w:color w:val="BCBEC4"/>
+        </w:rPr>
+        <w:t>Task010 {</w:t>
+      </w:r>
+      <w:r>
+        <w:rPr>
+          <w:color w:val="BCBEC4"/>
+        </w:rPr>
+        <w:br/>
+        <w:t xml:space="preserve">    </w:t>
+      </w:r>
+      <w:r>
+        <w:rPr>
+          <w:color w:val="CF8E6D"/>
+        </w:rPr>
+        <w:t xml:space="preserve">public static void </w:t>
+      </w:r>
+      <w:r>
+        <w:rPr>
+          <w:color w:val="56A8F5"/>
+        </w:rPr>
+        <w:t>main</w:t>
+      </w:r>
+      <w:r>
+        <w:rPr>
+          <w:color w:val="BCBEC4"/>
+        </w:rPr>
+        <w:t xml:space="preserve">(String[] </w:t>
+      </w:r>
+      <w:proofErr w:type="spellStart"/>
+      <w:r>
+        <w:rPr>
+          <w:color w:val="BCBEC4"/>
+        </w:rPr>
+        <w:t>args</w:t>
+      </w:r>
+      <w:proofErr w:type="spellEnd"/>
+      <w:r>
+        <w:rPr>
+          <w:color w:val="BCBEC4"/>
+        </w:rPr>
+        <w:t>) {</w:t>
+      </w:r>
+      <w:r>
+        <w:rPr>
+          <w:color w:val="BCBEC4"/>
+        </w:rPr>
+        <w:br/>
+        <w:t xml:space="preserve">        </w:t>
+      </w:r>
+      <w:r>
+        <w:rPr>
+          <w:color w:val="CF8E6D"/>
+        </w:rPr>
+        <w:t>int</w:t>
+      </w:r>
+      <w:r>
+        <w:rPr>
+          <w:color w:val="BCBEC4"/>
+        </w:rPr>
+        <w:t>[] arr1 = {</w:t>
+      </w:r>
+      <w:r>
+        <w:rPr>
+          <w:color w:val="2AACB8"/>
+        </w:rPr>
+        <w:t>11</w:t>
+      </w:r>
+      <w:r>
+        <w:rPr>
+          <w:color w:val="BCBEC4"/>
+        </w:rPr>
+        <w:t xml:space="preserve">, </w:t>
+      </w:r>
+      <w:r>
+        <w:rPr>
+          <w:color w:val="2AACB8"/>
+        </w:rPr>
+        <w:t>34</w:t>
+      </w:r>
+      <w:r>
+        <w:rPr>
+          <w:color w:val="BCBEC4"/>
+        </w:rPr>
+        <w:t xml:space="preserve">, </w:t>
+      </w:r>
+      <w:r>
+        <w:rPr>
+          <w:color w:val="2AACB8"/>
+        </w:rPr>
+        <w:t>66</w:t>
+      </w:r>
+      <w:r>
+        <w:rPr>
+          <w:color w:val="BCBEC4"/>
+        </w:rPr>
+        <w:t xml:space="preserve">, </w:t>
+      </w:r>
+      <w:r>
+        <w:rPr>
+          <w:color w:val="2AACB8"/>
+        </w:rPr>
+        <w:t>75</w:t>
+      </w:r>
+      <w:r>
+        <w:rPr>
+          <w:color w:val="BCBEC4"/>
+        </w:rPr>
+        <w:t>};</w:t>
+      </w:r>
+      <w:r>
+        <w:rPr>
+          <w:color w:val="BCBEC4"/>
+        </w:rPr>
+        <w:br/>
+        <w:t xml:space="preserve">        </w:t>
+      </w:r>
+      <w:r>
+        <w:rPr>
+          <w:color w:val="CF8E6D"/>
+        </w:rPr>
+        <w:t xml:space="preserve">int </w:t>
+      </w:r>
+      <w:r>
+        <w:rPr>
+          <w:color w:val="BCBEC4"/>
+        </w:rPr>
+        <w:t>n1 = arr1.</w:t>
+      </w:r>
+      <w:r>
+        <w:rPr>
+          <w:color w:val="C77DBB"/>
+        </w:rPr>
+        <w:t>length</w:t>
+      </w:r>
+      <w:r>
+        <w:rPr>
+          <w:color w:val="BCBEC4"/>
+        </w:rPr>
+        <w:t>;</w:t>
+      </w:r>
+      <w:r>
+        <w:rPr>
+          <w:color w:val="BCBEC4"/>
+        </w:rPr>
+        <w:br/>
+        <w:t xml:space="preserve">        </w:t>
+      </w:r>
+      <w:r>
+        <w:rPr>
+          <w:color w:val="CF8E6D"/>
+        </w:rPr>
+        <w:t>int</w:t>
+      </w:r>
+      <w:r>
+        <w:rPr>
+          <w:color w:val="BCBEC4"/>
+        </w:rPr>
+        <w:t>[] arr2 = {</w:t>
+      </w:r>
+      <w:r>
+        <w:rPr>
+          <w:color w:val="2AACB8"/>
+        </w:rPr>
+        <w:t>1</w:t>
+      </w:r>
+      <w:r>
+        <w:rPr>
+          <w:color w:val="BCBEC4"/>
+        </w:rPr>
+        <w:t xml:space="preserve">, </w:t>
+      </w:r>
+      <w:r>
+        <w:rPr>
+          <w:color w:val="2AACB8"/>
+        </w:rPr>
+        <w:t>5</w:t>
+      </w:r>
+      <w:r>
+        <w:rPr>
+          <w:color w:val="BCBEC4"/>
+        </w:rPr>
+        <w:t xml:space="preserve">, </w:t>
+      </w:r>
+      <w:r>
+        <w:rPr>
+          <w:color w:val="2AACB8"/>
+        </w:rPr>
+        <w:t>19</w:t>
+      </w:r>
+      <w:r>
+        <w:rPr>
+          <w:color w:val="BCBEC4"/>
+        </w:rPr>
+        <w:t xml:space="preserve">, </w:t>
+      </w:r>
+      <w:r>
+        <w:rPr>
+          <w:color w:val="2AACB8"/>
+        </w:rPr>
+        <w:t>50</w:t>
+      </w:r>
+      <w:r>
+        <w:rPr>
+          <w:color w:val="BCBEC4"/>
+        </w:rPr>
+        <w:t xml:space="preserve">, </w:t>
+      </w:r>
+      <w:r>
+        <w:rPr>
+          <w:color w:val="2AACB8"/>
+        </w:rPr>
+        <w:t>89</w:t>
+      </w:r>
+      <w:r>
+        <w:rPr>
+          <w:color w:val="BCBEC4"/>
+        </w:rPr>
+        <w:t xml:space="preserve">, </w:t>
+      </w:r>
+      <w:r>
+        <w:rPr>
+          <w:color w:val="2AACB8"/>
+        </w:rPr>
+        <w:t>100</w:t>
+      </w:r>
+      <w:r>
+        <w:rPr>
+          <w:color w:val="BCBEC4"/>
+        </w:rPr>
+        <w:t>};</w:t>
+      </w:r>
+      <w:r>
+        <w:rPr>
+          <w:color w:val="BCBEC4"/>
+        </w:rPr>
+        <w:br/>
+        <w:t xml:space="preserve">        </w:t>
+      </w:r>
+      <w:r>
+        <w:rPr>
+          <w:color w:val="CF8E6D"/>
+        </w:rPr>
+        <w:t xml:space="preserve">int </w:t>
+      </w:r>
+      <w:r>
+        <w:rPr>
+          <w:color w:val="BCBEC4"/>
+        </w:rPr>
+        <w:t>n2 = arr2.</w:t>
+      </w:r>
+      <w:r>
+        <w:rPr>
+          <w:color w:val="C77DBB"/>
+        </w:rPr>
+        <w:t>length</w:t>
+      </w:r>
+      <w:r>
+        <w:rPr>
+          <w:color w:val="BCBEC4"/>
+        </w:rPr>
+        <w:t>;</w:t>
+      </w:r>
+      <w:r>
+        <w:rPr>
+          <w:color w:val="BCBEC4"/>
+        </w:rPr>
+        <w:br/>
+        <w:t xml:space="preserve">        </w:t>
+      </w:r>
+      <w:r>
+        <w:rPr>
+          <w:color w:val="CF8E6D"/>
+        </w:rPr>
+        <w:t>int</w:t>
+      </w:r>
+      <w:r>
+        <w:rPr>
+          <w:color w:val="BCBEC4"/>
+        </w:rPr>
+        <w:t xml:space="preserve">[] merge = </w:t>
+      </w:r>
+      <w:r>
+        <w:rPr>
+          <w:color w:val="CF8E6D"/>
+        </w:rPr>
+        <w:t>new int</w:t>
+      </w:r>
+      <w:r>
+        <w:rPr>
+          <w:color w:val="BCBEC4"/>
+        </w:rPr>
+        <w:t>[n1 + n2];</w:t>
+      </w:r>
+      <w:r>
+        <w:rPr>
+          <w:color w:val="BCBEC4"/>
+        </w:rPr>
+        <w:br/>
+        <w:t xml:space="preserve">        </w:t>
+      </w:r>
+      <w:r>
+        <w:rPr>
+          <w:color w:val="CF8E6D"/>
+        </w:rPr>
+        <w:t xml:space="preserve">int </w:t>
+      </w:r>
+      <w:proofErr w:type="spellStart"/>
+      <w:r>
+        <w:rPr>
+          <w:color w:val="BCBEC4"/>
+        </w:rPr>
+        <w:t>i</w:t>
+      </w:r>
+      <w:proofErr w:type="spellEnd"/>
+      <w:r>
+        <w:rPr>
+          <w:color w:val="BCBEC4"/>
+        </w:rPr>
+        <w:t xml:space="preserve"> = </w:t>
+      </w:r>
+      <w:r>
+        <w:rPr>
+          <w:color w:val="2AACB8"/>
+        </w:rPr>
+        <w:t>0</w:t>
+      </w:r>
+      <w:r>
+        <w:rPr>
+          <w:color w:val="BCBEC4"/>
+        </w:rPr>
+        <w:t xml:space="preserve">, j = </w:t>
+      </w:r>
+      <w:r>
+        <w:rPr>
+          <w:color w:val="2AACB8"/>
+        </w:rPr>
+        <w:t>0</w:t>
+      </w:r>
+      <w:r>
+        <w:rPr>
+          <w:color w:val="BCBEC4"/>
+        </w:rPr>
+        <w:t xml:space="preserve">, k = </w:t>
+      </w:r>
+      <w:r>
+        <w:rPr>
+          <w:color w:val="2AACB8"/>
+        </w:rPr>
+        <w:t>0</w:t>
+      </w:r>
+      <w:r>
+        <w:rPr>
+          <w:color w:val="BCBEC4"/>
+        </w:rPr>
+        <w:t>, x;</w:t>
+      </w:r>
+      <w:r>
+        <w:rPr>
+          <w:color w:val="BCBEC4"/>
+        </w:rPr>
+        <w:br/>
+        <w:t xml:space="preserve">        </w:t>
+      </w:r>
+      <w:proofErr w:type="spellStart"/>
+      <w:r>
+        <w:rPr>
+          <w:color w:val="BCBEC4"/>
+        </w:rPr>
+        <w:t>System.</w:t>
+      </w:r>
+      <w:r>
+        <w:rPr>
+          <w:i/>
+          <w:iCs/>
+          <w:color w:val="C77DBB"/>
+        </w:rPr>
+        <w:t>out</w:t>
+      </w:r>
+      <w:r>
+        <w:rPr>
+          <w:color w:val="BCBEC4"/>
+        </w:rPr>
+        <w:t>.print</w:t>
+      </w:r>
+      <w:proofErr w:type="spellEnd"/>
+      <w:r>
+        <w:rPr>
+          <w:color w:val="BCBEC4"/>
+        </w:rPr>
+        <w:t>(</w:t>
+      </w:r>
+      <w:r>
+        <w:rPr>
+          <w:color w:val="6AAB73"/>
+        </w:rPr>
+        <w:t>"Array 1: "</w:t>
+      </w:r>
+      <w:r>
+        <w:rPr>
+          <w:color w:val="BCBEC4"/>
+        </w:rPr>
+        <w:t>);</w:t>
+      </w:r>
+      <w:r>
+        <w:rPr>
+          <w:color w:val="BCBEC4"/>
+        </w:rPr>
+        <w:br/>
+        <w:t xml:space="preserve">        </w:t>
+      </w:r>
+      <w:r>
+        <w:rPr>
+          <w:color w:val="CF8E6D"/>
+        </w:rPr>
+        <w:t xml:space="preserve">for </w:t>
+      </w:r>
+      <w:r>
+        <w:rPr>
+          <w:color w:val="BCBEC4"/>
+        </w:rPr>
+        <w:t xml:space="preserve">(x = </w:t>
+      </w:r>
+      <w:r>
+        <w:rPr>
+          <w:color w:val="2AACB8"/>
+        </w:rPr>
+        <w:t>0</w:t>
+      </w:r>
+      <w:r>
+        <w:rPr>
+          <w:color w:val="BCBEC4"/>
+        </w:rPr>
+        <w:t>; x &lt; n1; x++)</w:t>
+      </w:r>
+      <w:r>
+        <w:rPr>
+          <w:color w:val="BCBEC4"/>
+        </w:rPr>
+        <w:br/>
+        <w:t xml:space="preserve">            </w:t>
+      </w:r>
+      <w:proofErr w:type="spellStart"/>
+      <w:r>
+        <w:rPr>
+          <w:color w:val="BCBEC4"/>
+        </w:rPr>
+        <w:t>System.</w:t>
+      </w:r>
+      <w:r>
+        <w:rPr>
+          <w:i/>
+          <w:iCs/>
+          <w:color w:val="C77DBB"/>
+        </w:rPr>
+        <w:t>out</w:t>
+      </w:r>
+      <w:r>
+        <w:rPr>
+          <w:color w:val="BCBEC4"/>
+        </w:rPr>
+        <w:t>.print</w:t>
+      </w:r>
+      <w:proofErr w:type="spellEnd"/>
+      <w:r>
+        <w:rPr>
+          <w:color w:val="BCBEC4"/>
+        </w:rPr>
+        <w:t xml:space="preserve">(arr1[x] + </w:t>
+      </w:r>
+      <w:r>
+        <w:rPr>
+          <w:color w:val="6AAB73"/>
+        </w:rPr>
+        <w:t>" "</w:t>
+      </w:r>
+      <w:r>
+        <w:rPr>
+          <w:color w:val="BCBEC4"/>
+        </w:rPr>
+        <w:t>);</w:t>
+      </w:r>
+      <w:r>
+        <w:rPr>
+          <w:color w:val="BCBEC4"/>
+        </w:rPr>
+        <w:br/>
+        <w:t xml:space="preserve">        </w:t>
+      </w:r>
+      <w:proofErr w:type="spellStart"/>
+      <w:r>
+        <w:rPr>
+          <w:color w:val="BCBEC4"/>
+        </w:rPr>
+        <w:t>System.</w:t>
+      </w:r>
+      <w:r>
+        <w:rPr>
+          <w:i/>
+          <w:iCs/>
+          <w:color w:val="C77DBB"/>
+        </w:rPr>
+        <w:t>out</w:t>
+      </w:r>
+      <w:r>
+        <w:rPr>
+          <w:color w:val="BCBEC4"/>
+        </w:rPr>
+        <w:t>.print</w:t>
+      </w:r>
+      <w:proofErr w:type="spellEnd"/>
+      <w:r>
+        <w:rPr>
+          <w:color w:val="BCBEC4"/>
+        </w:rPr>
+        <w:t>(</w:t>
+      </w:r>
+      <w:r>
+        <w:rPr>
+          <w:color w:val="6AAB73"/>
+        </w:rPr>
+        <w:t>"</w:t>
+      </w:r>
+      <w:r>
+        <w:rPr>
+          <w:color w:val="CF8E6D"/>
+        </w:rPr>
+        <w:t>\</w:t>
+      </w:r>
+      <w:proofErr w:type="spellStart"/>
+      <w:r>
+        <w:rPr>
+          <w:color w:val="CF8E6D"/>
+        </w:rPr>
+        <w:t>n</w:t>
+      </w:r>
+      <w:r>
+        <w:rPr>
+          <w:color w:val="6AAB73"/>
+        </w:rPr>
+        <w:t>Array</w:t>
+      </w:r>
+      <w:proofErr w:type="spellEnd"/>
+      <w:r>
+        <w:rPr>
+          <w:color w:val="6AAB73"/>
+        </w:rPr>
+        <w:t xml:space="preserve"> 2: "</w:t>
+      </w:r>
+      <w:r>
+        <w:rPr>
+          <w:color w:val="BCBEC4"/>
+        </w:rPr>
+        <w:t>);</w:t>
+      </w:r>
+      <w:r>
+        <w:rPr>
+          <w:color w:val="BCBEC4"/>
+        </w:rPr>
+        <w:br/>
+        <w:t xml:space="preserve">        </w:t>
+      </w:r>
+      <w:r>
+        <w:rPr>
+          <w:color w:val="CF8E6D"/>
+        </w:rPr>
+        <w:t xml:space="preserve">for </w:t>
+      </w:r>
+      <w:r>
+        <w:rPr>
+          <w:color w:val="BCBEC4"/>
+        </w:rPr>
+        <w:t xml:space="preserve">(x = </w:t>
+      </w:r>
+      <w:r>
+        <w:rPr>
+          <w:color w:val="2AACB8"/>
+        </w:rPr>
+        <w:t>0</w:t>
+      </w:r>
+      <w:r>
+        <w:rPr>
+          <w:color w:val="BCBEC4"/>
+        </w:rPr>
+        <w:t>; x &lt; n2; x++)</w:t>
+      </w:r>
+      <w:r>
+        <w:rPr>
+          <w:color w:val="BCBEC4"/>
+        </w:rPr>
+        <w:br/>
+        <w:t xml:space="preserve">            </w:t>
+      </w:r>
+      <w:proofErr w:type="spellStart"/>
+      <w:r>
+        <w:rPr>
+          <w:color w:val="BCBEC4"/>
+        </w:rPr>
+        <w:t>System.</w:t>
+      </w:r>
+      <w:r>
+        <w:rPr>
+          <w:i/>
+          <w:iCs/>
+          <w:color w:val="C77DBB"/>
+        </w:rPr>
+        <w:t>out</w:t>
+      </w:r>
+      <w:r>
+        <w:rPr>
+          <w:color w:val="BCBEC4"/>
+        </w:rPr>
+        <w:t>.print</w:t>
+      </w:r>
+      <w:proofErr w:type="spellEnd"/>
+      <w:r>
+        <w:rPr>
+          <w:color w:val="BCBEC4"/>
+        </w:rPr>
+        <w:t xml:space="preserve">(arr2[x] + </w:t>
+      </w:r>
+      <w:r>
+        <w:rPr>
+          <w:color w:val="6AAB73"/>
+        </w:rPr>
+        <w:t>" "</w:t>
+      </w:r>
+      <w:r>
+        <w:rPr>
+          <w:color w:val="BCBEC4"/>
+        </w:rPr>
+        <w:t>);</w:t>
+      </w:r>
+      <w:r>
+        <w:rPr>
+          <w:color w:val="BCBEC4"/>
+        </w:rPr>
+        <w:br/>
+      </w:r>
+      <w:r>
+        <w:rPr>
+          <w:color w:val="BCBEC4"/>
+        </w:rPr>
+        <w:br/>
+        <w:t xml:space="preserve">        </w:t>
+      </w:r>
+      <w:r>
+        <w:rPr>
+          <w:color w:val="CF8E6D"/>
+        </w:rPr>
+        <w:t xml:space="preserve">while </w:t>
+      </w:r>
+      <w:r>
+        <w:rPr>
+          <w:color w:val="BCBEC4"/>
+        </w:rPr>
+        <w:t>(</w:t>
+      </w:r>
+      <w:proofErr w:type="spellStart"/>
+      <w:r>
+        <w:rPr>
+          <w:color w:val="BCBEC4"/>
+        </w:rPr>
+        <w:t>i</w:t>
+      </w:r>
+      <w:proofErr w:type="spellEnd"/>
+      <w:r>
+        <w:rPr>
+          <w:color w:val="BCBEC4"/>
+        </w:rPr>
+        <w:t xml:space="preserve"> &lt; n1 &amp;&amp; j &lt; n2) {</w:t>
+      </w:r>
+      <w:r>
+        <w:rPr>
+          <w:color w:val="BCBEC4"/>
+        </w:rPr>
+        <w:br/>
+        <w:t xml:space="preserve">            </w:t>
+      </w:r>
+      <w:r>
+        <w:rPr>
+          <w:color w:val="CF8E6D"/>
+        </w:rPr>
+        <w:t xml:space="preserve">if </w:t>
+      </w:r>
+      <w:r>
+        <w:rPr>
+          <w:color w:val="BCBEC4"/>
+        </w:rPr>
+        <w:t>(arr1[</w:t>
+      </w:r>
+      <w:proofErr w:type="spellStart"/>
+      <w:r>
+        <w:rPr>
+          <w:color w:val="BCBEC4"/>
+        </w:rPr>
+        <w:t>i</w:t>
+      </w:r>
+      <w:proofErr w:type="spellEnd"/>
+      <w:r>
+        <w:rPr>
+          <w:color w:val="BCBEC4"/>
+        </w:rPr>
+        <w:t>] &lt; arr2[j])</w:t>
+      </w:r>
+      <w:r>
+        <w:rPr>
+          <w:color w:val="BCBEC4"/>
+        </w:rPr>
+        <w:br/>
+        <w:t xml:space="preserve">                merge[k++] = arr1[</w:t>
+      </w:r>
+      <w:proofErr w:type="spellStart"/>
+      <w:r>
+        <w:rPr>
+          <w:color w:val="BCBEC4"/>
+        </w:rPr>
+        <w:t>i</w:t>
+      </w:r>
+      <w:proofErr w:type="spellEnd"/>
+      <w:r>
+        <w:rPr>
+          <w:color w:val="BCBEC4"/>
+        </w:rPr>
+        <w:t>++];</w:t>
+      </w:r>
+      <w:r>
+        <w:rPr>
+          <w:color w:val="BCBEC4"/>
+        </w:rPr>
+        <w:br/>
+        <w:t xml:space="preserve">            </w:t>
+      </w:r>
+      <w:r>
+        <w:rPr>
+          <w:color w:val="CF8E6D"/>
+        </w:rPr>
+        <w:t>else</w:t>
+      </w:r>
+      <w:r>
+        <w:rPr>
+          <w:color w:val="CF8E6D"/>
+        </w:rPr>
+        <w:br/>
+        <w:t xml:space="preserve">                </w:t>
+      </w:r>
+      <w:r>
+        <w:rPr>
+          <w:color w:val="BCBEC4"/>
+        </w:rPr>
+        <w:t>merge[k++] = arr2[</w:t>
+      </w:r>
+      <w:proofErr w:type="spellStart"/>
+      <w:r>
+        <w:rPr>
+          <w:color w:val="BCBEC4"/>
+        </w:rPr>
+        <w:t>j++</w:t>
+      </w:r>
+      <w:proofErr w:type="spellEnd"/>
+      <w:r>
+        <w:rPr>
+          <w:color w:val="BCBEC4"/>
+        </w:rPr>
+        <w:t>];</w:t>
+      </w:r>
+      <w:r>
+        <w:rPr>
+          <w:color w:val="BCBEC4"/>
+        </w:rPr>
+        <w:br/>
+        <w:t xml:space="preserve">        }</w:t>
+      </w:r>
+      <w:r>
+        <w:rPr>
+          <w:color w:val="BCBEC4"/>
+        </w:rPr>
+        <w:br/>
+        <w:t xml:space="preserve">        </w:t>
+      </w:r>
+      <w:r>
+        <w:rPr>
+          <w:color w:val="CF8E6D"/>
+        </w:rPr>
+        <w:t xml:space="preserve">while </w:t>
+      </w:r>
+      <w:r>
+        <w:rPr>
+          <w:color w:val="BCBEC4"/>
+        </w:rPr>
+        <w:t>(</w:t>
+      </w:r>
+      <w:proofErr w:type="spellStart"/>
+      <w:r>
+        <w:rPr>
+          <w:color w:val="BCBEC4"/>
+        </w:rPr>
+        <w:t>i</w:t>
+      </w:r>
+      <w:proofErr w:type="spellEnd"/>
+      <w:r>
+        <w:rPr>
+          <w:color w:val="BCBEC4"/>
+        </w:rPr>
+        <w:t xml:space="preserve"> &lt; n1)</w:t>
+      </w:r>
+      <w:r>
+        <w:rPr>
+          <w:color w:val="BCBEC4"/>
+        </w:rPr>
+        <w:br/>
+        <w:t xml:space="preserve">            merge[k++] = arr1[</w:t>
+      </w:r>
+      <w:proofErr w:type="spellStart"/>
+      <w:r>
+        <w:rPr>
+          <w:color w:val="BCBEC4"/>
+        </w:rPr>
+        <w:t>i</w:t>
+      </w:r>
+      <w:proofErr w:type="spellEnd"/>
+      <w:r>
+        <w:rPr>
+          <w:color w:val="BCBEC4"/>
+        </w:rPr>
+        <w:t>++];</w:t>
+      </w:r>
+      <w:r>
+        <w:rPr>
+          <w:color w:val="BCBEC4"/>
+        </w:rPr>
+        <w:br/>
+        <w:t xml:space="preserve">        </w:t>
+      </w:r>
+      <w:r>
+        <w:rPr>
+          <w:color w:val="CF8E6D"/>
+        </w:rPr>
+        <w:t xml:space="preserve">while </w:t>
+      </w:r>
+      <w:r>
+        <w:rPr>
+          <w:color w:val="BCBEC4"/>
+        </w:rPr>
+        <w:t>(j &lt; n2)</w:t>
+      </w:r>
+      <w:r>
+        <w:rPr>
+          <w:color w:val="BCBEC4"/>
+        </w:rPr>
+        <w:br/>
+        <w:t xml:space="preserve">            merge[k++] = arr2[</w:t>
+      </w:r>
+      <w:proofErr w:type="spellStart"/>
+      <w:r>
+        <w:rPr>
+          <w:color w:val="BCBEC4"/>
+        </w:rPr>
+        <w:t>j++</w:t>
+      </w:r>
+      <w:proofErr w:type="spellEnd"/>
+      <w:r>
+        <w:rPr>
+          <w:color w:val="BCBEC4"/>
+        </w:rPr>
+        <w:t>];</w:t>
+      </w:r>
+      <w:r>
+        <w:rPr>
+          <w:color w:val="BCBEC4"/>
+        </w:rPr>
+        <w:br/>
+      </w:r>
+      <w:r>
+        <w:rPr>
+          <w:color w:val="BCBEC4"/>
+        </w:rPr>
+        <w:br/>
+        <w:t xml:space="preserve">        </w:t>
+      </w:r>
+      <w:proofErr w:type="spellStart"/>
+      <w:r>
+        <w:rPr>
+          <w:color w:val="BCBEC4"/>
+        </w:rPr>
+        <w:t>System.</w:t>
+      </w:r>
+      <w:r>
+        <w:rPr>
+          <w:i/>
+          <w:iCs/>
+          <w:color w:val="C77DBB"/>
+        </w:rPr>
+        <w:t>out</w:t>
+      </w:r>
+      <w:r>
+        <w:rPr>
+          <w:color w:val="BCBEC4"/>
+        </w:rPr>
+        <w:t>.print</w:t>
+      </w:r>
+      <w:proofErr w:type="spellEnd"/>
+      <w:r>
+        <w:rPr>
+          <w:color w:val="BCBEC4"/>
+        </w:rPr>
+        <w:t>(</w:t>
+      </w:r>
+      <w:r>
+        <w:rPr>
+          <w:color w:val="6AAB73"/>
+        </w:rPr>
+        <w:t>"</w:t>
+      </w:r>
+      <w:r>
+        <w:rPr>
+          <w:color w:val="CF8E6D"/>
+        </w:rPr>
+        <w:t>\</w:t>
+      </w:r>
+      <w:proofErr w:type="spellStart"/>
+      <w:r>
+        <w:rPr>
+          <w:color w:val="CF8E6D"/>
+        </w:rPr>
+        <w:t>n</w:t>
+      </w:r>
+      <w:r>
+        <w:rPr>
+          <w:color w:val="6AAB73"/>
+        </w:rPr>
+        <w:t>Array</w:t>
+      </w:r>
+      <w:proofErr w:type="spellEnd"/>
+      <w:r>
+        <w:rPr>
+          <w:color w:val="6AAB73"/>
+        </w:rPr>
+        <w:t xml:space="preserve"> after merging: "</w:t>
+      </w:r>
+      <w:r>
+        <w:rPr>
+          <w:color w:val="BCBEC4"/>
+        </w:rPr>
+        <w:t>);</w:t>
+      </w:r>
+      <w:r>
+        <w:rPr>
+          <w:color w:val="BCBEC4"/>
+        </w:rPr>
+        <w:br/>
+        <w:t xml:space="preserve">        </w:t>
+      </w:r>
+      <w:r>
+        <w:rPr>
+          <w:color w:val="CF8E6D"/>
+        </w:rPr>
+        <w:t xml:space="preserve">for </w:t>
+      </w:r>
+      <w:r>
+        <w:rPr>
+          <w:color w:val="BCBEC4"/>
+        </w:rPr>
+        <w:t xml:space="preserve">(x = </w:t>
+      </w:r>
+      <w:r>
+        <w:rPr>
+          <w:color w:val="2AACB8"/>
+        </w:rPr>
+        <w:t>0</w:t>
+      </w:r>
+      <w:r>
+        <w:rPr>
+          <w:color w:val="BCBEC4"/>
+        </w:rPr>
+        <w:t>; x &lt; n1 + n2; x++)</w:t>
+      </w:r>
+      <w:r>
+        <w:rPr>
+          <w:color w:val="BCBEC4"/>
+        </w:rPr>
+        <w:br/>
+        <w:t xml:space="preserve">            </w:t>
+      </w:r>
+      <w:proofErr w:type="spellStart"/>
+      <w:r>
+        <w:rPr>
+          <w:color w:val="BCBEC4"/>
+        </w:rPr>
+        <w:t>System.</w:t>
+      </w:r>
+      <w:r>
+        <w:rPr>
+          <w:i/>
+          <w:iCs/>
+          <w:color w:val="C77DBB"/>
+        </w:rPr>
+        <w:t>out</w:t>
+      </w:r>
+      <w:r>
+        <w:rPr>
+          <w:color w:val="BCBEC4"/>
+        </w:rPr>
+        <w:t>.print</w:t>
+      </w:r>
+      <w:proofErr w:type="spellEnd"/>
+      <w:r>
+        <w:rPr>
+          <w:color w:val="BCBEC4"/>
+        </w:rPr>
+        <w:t xml:space="preserve">(merge[x] + </w:t>
+      </w:r>
+      <w:r>
+        <w:rPr>
+          <w:color w:val="6AAB73"/>
+        </w:rPr>
+        <w:t>" "</w:t>
+      </w:r>
+      <w:r>
+        <w:rPr>
+          <w:color w:val="BCBEC4"/>
+        </w:rPr>
+        <w:t>);</w:t>
+      </w:r>
+      <w:r>
+        <w:rPr>
+          <w:color w:val="BCBEC4"/>
+        </w:rPr>
+        <w:br/>
+        <w:t xml:space="preserve">    }</w:t>
+      </w:r>
+      <w:r>
+        <w:rPr>
+          <w:color w:val="BCBEC4"/>
+        </w:rPr>
+        <w:br/>
+        <w:t>}</w:t>
+      </w:r>
+    </w:p>
+    <w:p>
+      <w:r>
+        <w:rPr>
+          <w:noProof/>
+        </w:rPr>
+        <w:drawing>
+          <wp:inline distT="0" distB="0" distL="0" distR="0" wp14:anchorId="5C12EACC" wp14:editId="40CF0183">
+            <wp:extent cx="5943600" cy="3120390"/>
+            <wp:effectExtent l="0" t="0" r="0" b="3810"/>
+            <wp:docPr id="6" name="Picture 6"/>
+            <wp:cNvGraphicFramePr>
+              <a:graphicFrameLocks xmlns:a="http://schemas.openxmlformats.org/drawingml/2006/main" noChangeAspect="1"/>
+            </wp:cNvGraphicFramePr>
+            <a:graphic xmlns:a="http://schemas.openxmlformats.org/drawingml/2006/main">
+              <a:graphicData uri="http://schemas.openxmlformats.org/drawingml/2006/picture">
+                <pic:pic xmlns:pic="http://schemas.openxmlformats.org/drawingml/2006/picture">
+                  <pic:nvPicPr>
+                    <pic:cNvPr id="1" name=""/>
+                    <pic:cNvPicPr/>
+                  </pic:nvPicPr>
+                  <pic:blipFill>
+                    <a:blip r:embed="rId8"/>
+                    <a:stretch>
+                      <a:fillRect/>
+                    </a:stretch>
+                  </pic:blipFill>
+                  <pic:spPr>
+                    <a:xfrm>
+                      <a:off x="0" y="0"/>
+                      <a:ext cx="5943600" cy="3120390"/>
+                    </a:xfrm>
+                    <a:prstGeom prst="rect">
+                      <a:avLst/>
+                    </a:prstGeom>
+                  </pic:spPr>
+                </pic:pic>
+              </a:graphicData>
+            </a:graphic>
+          </wp:inline>
+        </w:drawing>
+      </w:r>
+    </w:p>
     <w:p/>
     <w:p/>
     <w:p/>

</xml_diff>

<commit_message>
Hash map nulls and sync.
</commit_message>
<xml_diff>
--- a/Daily Tasks/Day12_113203635_Kunal.docx
+++ b/Daily Tasks/Day12_113203635_Kunal.docx
@@ -528,7 +528,6 @@
         </w:rPr>
         <w:t xml:space="preserve">import </w:t>
       </w:r>
-      <w:proofErr w:type="spellStart"/>
       <w:r>
         <w:rPr>
           <w:rFonts w:ascii="Courier New" w:eastAsia="Times New Roman" w:hAnsi="Courier New" w:cs="Courier New"/>
@@ -536,17 +535,7 @@
           <w:sz w:val="20"/>
           <w:szCs w:val="20"/>
         </w:rPr>
-        <w:t>java.util.Scanner</w:t>
-      </w:r>
-      <w:proofErr w:type="spellEnd"/>
-      <w:r>
-        <w:rPr>
-          <w:rFonts w:ascii="Courier New" w:eastAsia="Times New Roman" w:hAnsi="Courier New" w:cs="Courier New"/>
-          <w:color w:val="BCBEC4"/>
-          <w:sz w:val="20"/>
-          <w:szCs w:val="20"/>
-        </w:rPr>
-        <w:t>;</w:t>
+        <w:t>java.util.Scanner;</w:t>
       </w:r>
       <w:r>
         <w:rPr>
@@ -619,27 +608,7 @@
           <w:sz w:val="20"/>
           <w:szCs w:val="20"/>
         </w:rPr>
-        <w:t xml:space="preserve">(String[] </w:t>
-      </w:r>
-      <w:proofErr w:type="spellStart"/>
-      <w:r>
-        <w:rPr>
-          <w:rFonts w:ascii="Courier New" w:eastAsia="Times New Roman" w:hAnsi="Courier New" w:cs="Courier New"/>
-          <w:color w:val="BCBEC4"/>
-          <w:sz w:val="20"/>
-          <w:szCs w:val="20"/>
-        </w:rPr>
-        <w:t>args</w:t>
-      </w:r>
-      <w:proofErr w:type="spellEnd"/>
-      <w:r>
-        <w:rPr>
-          <w:rFonts w:ascii="Courier New" w:eastAsia="Times New Roman" w:hAnsi="Courier New" w:cs="Courier New"/>
-          <w:color w:val="BCBEC4"/>
-          <w:sz w:val="20"/>
-          <w:szCs w:val="20"/>
-        </w:rPr>
-        <w:t>) {</w:t>
+        <w:t>(String[] args) {</w:t>
       </w:r>
       <w:r>
         <w:rPr>
@@ -695,27 +664,7 @@
           <w:szCs w:val="20"/>
         </w:rPr>
         <w:br/>
-        <w:t xml:space="preserve">        Scanner </w:t>
-      </w:r>
-      <w:proofErr w:type="spellStart"/>
-      <w:r>
-        <w:rPr>
-          <w:rFonts w:ascii="Courier New" w:eastAsia="Times New Roman" w:hAnsi="Courier New" w:cs="Courier New"/>
-          <w:color w:val="BCBEC4"/>
-          <w:sz w:val="20"/>
-          <w:szCs w:val="20"/>
-        </w:rPr>
-        <w:t>scanner</w:t>
-      </w:r>
-      <w:proofErr w:type="spellEnd"/>
-      <w:r>
-        <w:rPr>
-          <w:rFonts w:ascii="Courier New" w:eastAsia="Times New Roman" w:hAnsi="Courier New" w:cs="Courier New"/>
-          <w:color w:val="BCBEC4"/>
-          <w:sz w:val="20"/>
-          <w:szCs w:val="20"/>
-        </w:rPr>
-        <w:t xml:space="preserve"> = </w:t>
+        <w:t xml:space="preserve">        Scanner scanner = </w:t>
       </w:r>
       <w:r>
         <w:rPr>
@@ -763,17 +712,7 @@
           <w:szCs w:val="20"/>
         </w:rPr>
         <w:br/>
-        <w:t xml:space="preserve">        </w:t>
-      </w:r>
-      <w:proofErr w:type="spellStart"/>
-      <w:r>
-        <w:rPr>
-          <w:rFonts w:ascii="Courier New" w:eastAsia="Times New Roman" w:hAnsi="Courier New" w:cs="Courier New"/>
-          <w:color w:val="BCBEC4"/>
-          <w:sz w:val="20"/>
-          <w:szCs w:val="20"/>
-        </w:rPr>
-        <w:t>System.</w:t>
+        <w:t xml:space="preserve">        System.</w:t>
       </w:r>
       <w:r>
         <w:rPr>
@@ -793,17 +732,7 @@
           <w:sz w:val="20"/>
           <w:szCs w:val="20"/>
         </w:rPr>
-        <w:t>.print</w:t>
-      </w:r>
-      <w:proofErr w:type="spellEnd"/>
-      <w:r>
-        <w:rPr>
-          <w:rFonts w:ascii="Courier New" w:eastAsia="Times New Roman" w:hAnsi="Courier New" w:cs="Courier New"/>
-          <w:color w:val="BCBEC4"/>
-          <w:sz w:val="20"/>
-          <w:szCs w:val="20"/>
-        </w:rPr>
-        <w:t>(</w:t>
+        <w:t>.print(</w:t>
       </w:r>
       <w:r>
         <w:rPr>
@@ -831,9 +760,8 @@
           <w:szCs w:val="20"/>
         </w:rPr>
         <w:br/>
-        <w:t xml:space="preserve">        String </w:t>
-      </w:r>
-      <w:proofErr w:type="spellStart"/>
+        <w:t xml:space="preserve">        String chr = scanner.next();</w:t>
+      </w:r>
       <w:r>
         <w:rPr>
           <w:rFonts w:ascii="Courier New" w:eastAsia="Times New Roman" w:hAnsi="Courier New" w:cs="Courier New"/>
@@ -841,67 +769,8 @@
           <w:sz w:val="20"/>
           <w:szCs w:val="20"/>
         </w:rPr>
-        <w:t>chr</w:t>
-      </w:r>
-      <w:proofErr w:type="spellEnd"/>
-      <w:r>
-        <w:rPr>
-          <w:rFonts w:ascii="Courier New" w:eastAsia="Times New Roman" w:hAnsi="Courier New" w:cs="Courier New"/>
-          <w:color w:val="BCBEC4"/>
-          <w:sz w:val="20"/>
-          <w:szCs w:val="20"/>
-        </w:rPr>
-        <w:t xml:space="preserve"> = </w:t>
-      </w:r>
-      <w:proofErr w:type="spellStart"/>
-      <w:r>
-        <w:rPr>
-          <w:rFonts w:ascii="Courier New" w:eastAsia="Times New Roman" w:hAnsi="Courier New" w:cs="Courier New"/>
-          <w:color w:val="BCBEC4"/>
-          <w:sz w:val="20"/>
-          <w:szCs w:val="20"/>
-        </w:rPr>
-        <w:t>scanner.next</w:t>
-      </w:r>
-      <w:proofErr w:type="spellEnd"/>
-      <w:r>
-        <w:rPr>
-          <w:rFonts w:ascii="Courier New" w:eastAsia="Times New Roman" w:hAnsi="Courier New" w:cs="Courier New"/>
-          <w:color w:val="BCBEC4"/>
-          <w:sz w:val="20"/>
-          <w:szCs w:val="20"/>
-        </w:rPr>
-        <w:t>();</w:t>
-      </w:r>
-      <w:r>
-        <w:rPr>
-          <w:rFonts w:ascii="Courier New" w:eastAsia="Times New Roman" w:hAnsi="Courier New" w:cs="Courier New"/>
-          <w:color w:val="BCBEC4"/>
-          <w:sz w:val="20"/>
-          <w:szCs w:val="20"/>
-        </w:rPr>
-        <w:br/>
-        <w:t xml:space="preserve">        x = </w:t>
-      </w:r>
-      <w:proofErr w:type="spellStart"/>
-      <w:r>
-        <w:rPr>
-          <w:rFonts w:ascii="Courier New" w:eastAsia="Times New Roman" w:hAnsi="Courier New" w:cs="Courier New"/>
-          <w:color w:val="BCBEC4"/>
-          <w:sz w:val="20"/>
-          <w:szCs w:val="20"/>
-        </w:rPr>
-        <w:t>chr.charAt</w:t>
-      </w:r>
-      <w:proofErr w:type="spellEnd"/>
-      <w:r>
-        <w:rPr>
-          <w:rFonts w:ascii="Courier New" w:eastAsia="Times New Roman" w:hAnsi="Courier New" w:cs="Courier New"/>
-          <w:color w:val="BCBEC4"/>
-          <w:sz w:val="20"/>
-          <w:szCs w:val="20"/>
-        </w:rPr>
-        <w:t>(</w:t>
+        <w:br/>
+        <w:t xml:space="preserve">        x = chr.charAt(</w:t>
       </w:r>
       <w:r>
         <w:rPr>
@@ -1003,17 +872,7 @@
           <w:szCs w:val="20"/>
         </w:rPr>
         <w:br/>
-        <w:t xml:space="preserve">            bin += </w:t>
-      </w:r>
-      <w:proofErr w:type="spellStart"/>
-      <w:r>
-        <w:rPr>
-          <w:rFonts w:ascii="Courier New" w:eastAsia="Times New Roman" w:hAnsi="Courier New" w:cs="Courier New"/>
-          <w:color w:val="BCBEC4"/>
-          <w:sz w:val="20"/>
-          <w:szCs w:val="20"/>
-        </w:rPr>
-        <w:t>String.</w:t>
+        <w:t xml:space="preserve">            bin += String.</w:t>
       </w:r>
       <w:r>
         <w:rPr>
@@ -1026,7 +885,6 @@
         </w:rPr>
         <w:t>valueOf</w:t>
       </w:r>
-      <w:proofErr w:type="spellEnd"/>
       <w:r>
         <w:rPr>
           <w:rFonts w:ascii="Courier New" w:eastAsia="Times New Roman" w:hAnsi="Courier New" w:cs="Courier New"/>
@@ -1100,17 +958,7 @@
           <w:szCs w:val="20"/>
         </w:rPr>
         <w:br/>
-        <w:t xml:space="preserve">        </w:t>
-      </w:r>
-      <w:proofErr w:type="spellStart"/>
-      <w:r>
-        <w:rPr>
-          <w:rFonts w:ascii="Courier New" w:eastAsia="Times New Roman" w:hAnsi="Courier New" w:cs="Courier New"/>
-          <w:color w:val="BCBEC4"/>
-          <w:sz w:val="20"/>
-          <w:szCs w:val="20"/>
-        </w:rPr>
-        <w:t>System.</w:t>
+        <w:t xml:space="preserve">        System.</w:t>
       </w:r>
       <w:r>
         <w:rPr>
@@ -1130,17 +978,7 @@
           <w:sz w:val="20"/>
           <w:szCs w:val="20"/>
         </w:rPr>
-        <w:t>.println</w:t>
-      </w:r>
-      <w:proofErr w:type="spellEnd"/>
-      <w:r>
-        <w:rPr>
-          <w:rFonts w:ascii="Courier New" w:eastAsia="Times New Roman" w:hAnsi="Courier New" w:cs="Courier New"/>
-          <w:color w:val="BCBEC4"/>
-          <w:sz w:val="20"/>
-          <w:szCs w:val="20"/>
-        </w:rPr>
-        <w:t>(</w:t>
+        <w:t>.println(</w:t>
       </w:r>
       <w:r>
         <w:rPr>
@@ -1158,27 +996,7 @@
           <w:sz w:val="20"/>
           <w:szCs w:val="20"/>
         </w:rPr>
-        <w:t>+</w:t>
-      </w:r>
-      <w:proofErr w:type="spellStart"/>
-      <w:r>
-        <w:rPr>
-          <w:rFonts w:ascii="Courier New" w:eastAsia="Times New Roman" w:hAnsi="Courier New" w:cs="Courier New"/>
-          <w:color w:val="BCBEC4"/>
-          <w:sz w:val="20"/>
-          <w:szCs w:val="20"/>
-        </w:rPr>
-        <w:t>chr</w:t>
-      </w:r>
-      <w:proofErr w:type="spellEnd"/>
-      <w:r>
-        <w:rPr>
-          <w:rFonts w:ascii="Courier New" w:eastAsia="Times New Roman" w:hAnsi="Courier New" w:cs="Courier New"/>
-          <w:color w:val="BCBEC4"/>
-          <w:sz w:val="20"/>
-          <w:szCs w:val="20"/>
-        </w:rPr>
-        <w:t>+</w:t>
+        <w:t>+chr+</w:t>
       </w:r>
       <w:r>
         <w:rPr>
@@ -1206,27 +1024,7 @@
           <w:szCs w:val="20"/>
         </w:rPr>
         <w:br/>
-        <w:t xml:space="preserve">        </w:t>
-      </w:r>
-      <w:proofErr w:type="spellStart"/>
-      <w:r>
-        <w:rPr>
-          <w:rFonts w:ascii="Courier New" w:eastAsia="Times New Roman" w:hAnsi="Courier New" w:cs="Courier New"/>
-          <w:color w:val="BCBEC4"/>
-          <w:sz w:val="20"/>
-          <w:szCs w:val="20"/>
-        </w:rPr>
-        <w:t>scanner.close</w:t>
-      </w:r>
-      <w:proofErr w:type="spellEnd"/>
-      <w:r>
-        <w:rPr>
-          <w:rFonts w:ascii="Courier New" w:eastAsia="Times New Roman" w:hAnsi="Courier New" w:cs="Courier New"/>
-          <w:color w:val="BCBEC4"/>
-          <w:sz w:val="20"/>
-          <w:szCs w:val="20"/>
-        </w:rPr>
-        <w:t>();</w:t>
+        <w:t xml:space="preserve">        scanner.close();</w:t>
       </w:r>
       <w:r>
         <w:rPr>
@@ -1665,7 +1463,6 @@
         </w:rPr>
         <w:t xml:space="preserve">public static void </w:t>
       </w:r>
-      <w:proofErr w:type="gramStart"/>
       <w:r>
         <w:rPr>
           <w:color w:val="56A8F5"/>
@@ -1676,28 +1473,7 @@
         <w:rPr>
           <w:color w:val="BCBEC4"/>
         </w:rPr>
-        <w:t>(</w:t>
-      </w:r>
-      <w:proofErr w:type="gramEnd"/>
-      <w:r>
-        <w:rPr>
-          <w:color w:val="BCBEC4"/>
-        </w:rPr>
-        <w:t xml:space="preserve">String[] </w:t>
-      </w:r>
-      <w:proofErr w:type="spellStart"/>
-      <w:r>
-        <w:rPr>
-          <w:color w:val="BCBEC4"/>
-        </w:rPr>
-        <w:t>args</w:t>
-      </w:r>
-      <w:proofErr w:type="spellEnd"/>
-      <w:r>
-        <w:rPr>
-          <w:color w:val="BCBEC4"/>
-        </w:rPr>
-        <w:t>) {</w:t>
+        <w:t>(String[] args) {</w:t>
       </w:r>
       <w:r>
         <w:rPr>
@@ -1716,21 +1492,7 @@
         <w:rPr>
           <w:color w:val="BCBEC4"/>
         </w:rPr>
-        <w:t xml:space="preserve">[] </w:t>
-      </w:r>
-      <w:proofErr w:type="spellStart"/>
-      <w:r>
-        <w:rPr>
-          <w:color w:val="BCBEC4"/>
-        </w:rPr>
-        <w:t>numArr</w:t>
-      </w:r>
-      <w:proofErr w:type="spellEnd"/>
-      <w:r>
-        <w:rPr>
-          <w:color w:val="BCBEC4"/>
-        </w:rPr>
-        <w:t xml:space="preserve"> = {</w:t>
+        <w:t>[] numArr = {</w:t>
       </w:r>
       <w:r>
         <w:rPr>
@@ -1825,14 +1587,7 @@
           <w:color w:val="BCBEC4"/>
         </w:rPr>
         <w:br/>
-        <w:t xml:space="preserve">        </w:t>
-      </w:r>
-      <w:proofErr w:type="spellStart"/>
-      <w:r>
-        <w:rPr>
-          <w:color w:val="BCBEC4"/>
-        </w:rPr>
-        <w:t>System.</w:t>
+        <w:t xml:space="preserve">        System.</w:t>
       </w:r>
       <w:r>
         <w:rPr>
@@ -1846,9 +1601,45 @@
         <w:rPr>
           <w:color w:val="BCBEC4"/>
         </w:rPr>
-        <w:t>.print</w:t>
-      </w:r>
-      <w:proofErr w:type="spellEnd"/>
+        <w:t>.print(</w:t>
+      </w:r>
+      <w:r>
+        <w:rPr>
+          <w:color w:val="6AAB73"/>
+        </w:rPr>
+        <w:t xml:space="preserve">"Given array: </w:t>
+      </w:r>
+      <w:r>
+        <w:rPr>
+          <w:color w:val="CF8E6D"/>
+        </w:rPr>
+        <w:t>\t</w:t>
+      </w:r>
+      <w:r>
+        <w:rPr>
+          <w:color w:val="6AAB73"/>
+        </w:rPr>
+        <w:t>"</w:t>
+      </w:r>
+      <w:r>
+        <w:rPr>
+          <w:color w:val="BCBEC4"/>
+        </w:rPr>
+        <w:t>);</w:t>
+      </w:r>
+      <w:r>
+        <w:rPr>
+          <w:color w:val="BCBEC4"/>
+        </w:rPr>
+        <w:br/>
+        <w:t xml:space="preserve">        </w:t>
+      </w:r>
+      <w:r>
+        <w:rPr>
+          <w:color w:val="CF8E6D"/>
+        </w:rPr>
+        <w:t xml:space="preserve">for </w:t>
+      </w:r>
       <w:r>
         <w:rPr>
           <w:color w:val="BCBEC4"/>
@@ -1857,94 +1648,22 @@
       </w:r>
       <w:r>
         <w:rPr>
-          <w:color w:val="6AAB73"/>
-        </w:rPr>
-        <w:t xml:space="preserve">"Given array: </w:t>
-      </w:r>
-      <w:r>
-        <w:rPr>
-          <w:color w:val="CF8E6D"/>
-        </w:rPr>
-        <w:t>\t</w:t>
-      </w:r>
-      <w:r>
-        <w:rPr>
-          <w:color w:val="6AAB73"/>
-        </w:rPr>
-        <w:t>"</w:t>
-      </w:r>
-      <w:r>
-        <w:rPr>
-          <w:color w:val="BCBEC4"/>
-        </w:rPr>
-        <w:t>);</w:t>
-      </w:r>
-      <w:r>
-        <w:rPr>
-          <w:color w:val="BCBEC4"/>
-        </w:rPr>
-        <w:br/>
-        <w:t xml:space="preserve">        </w:t>
-      </w:r>
-      <w:r>
-        <w:rPr>
-          <w:color w:val="CF8E6D"/>
-        </w:rPr>
-        <w:t xml:space="preserve">for </w:t>
-      </w:r>
-      <w:r>
-        <w:rPr>
-          <w:color w:val="BCBEC4"/>
-        </w:rPr>
-        <w:t>(</w:t>
-      </w:r>
-      <w:r>
-        <w:rPr>
           <w:color w:val="CF8E6D"/>
         </w:rPr>
         <w:t xml:space="preserve">int </w:t>
       </w:r>
-      <w:proofErr w:type="gramStart"/>
-      <w:r>
-        <w:rPr>
-          <w:color w:val="BCBEC4"/>
-        </w:rPr>
-        <w:t>j :</w:t>
-      </w:r>
-      <w:proofErr w:type="gramEnd"/>
-      <w:r>
-        <w:rPr>
-          <w:color w:val="BCBEC4"/>
-        </w:rPr>
-        <w:t xml:space="preserve"> </w:t>
-      </w:r>
-      <w:proofErr w:type="spellStart"/>
-      <w:r>
-        <w:rPr>
-          <w:color w:val="BCBEC4"/>
-        </w:rPr>
-        <w:t>numArr</w:t>
-      </w:r>
-      <w:proofErr w:type="spellEnd"/>
-      <w:r>
-        <w:rPr>
-          <w:color w:val="BCBEC4"/>
-        </w:rPr>
-        <w:t>) {</w:t>
-      </w:r>
-      <w:r>
-        <w:rPr>
-          <w:color w:val="BCBEC4"/>
-        </w:rPr>
-        <w:br/>
-        <w:t xml:space="preserve">            </w:t>
-      </w:r>
-      <w:proofErr w:type="spellStart"/>
-      <w:r>
-        <w:rPr>
-          <w:color w:val="BCBEC4"/>
-        </w:rPr>
-        <w:t>System.</w:t>
+      <w:r>
+        <w:rPr>
+          <w:color w:val="BCBEC4"/>
+        </w:rPr>
+        <w:t>j : numArr) {</w:t>
+      </w:r>
+      <w:r>
+        <w:rPr>
+          <w:color w:val="BCBEC4"/>
+        </w:rPr>
+        <w:br/>
+        <w:t xml:space="preserve">            System.</w:t>
       </w:r>
       <w:r>
         <w:rPr>
@@ -1958,14 +1677,7 @@
         <w:rPr>
           <w:color w:val="BCBEC4"/>
         </w:rPr>
-        <w:t>.print</w:t>
-      </w:r>
-      <w:proofErr w:type="spellEnd"/>
-      <w:r>
-        <w:rPr>
-          <w:color w:val="BCBEC4"/>
-        </w:rPr>
-        <w:t>(j);</w:t>
+        <w:t>.print(j);</w:t>
       </w:r>
       <w:r>
         <w:rPr>
@@ -1999,19 +1711,11 @@
         </w:rPr>
         <w:t xml:space="preserve">int </w:t>
       </w:r>
-      <w:proofErr w:type="spellStart"/>
-      <w:r>
-        <w:rPr>
-          <w:color w:val="BCBEC4"/>
-        </w:rPr>
-        <w:t>i</w:t>
-      </w:r>
-      <w:proofErr w:type="spellEnd"/>
-      <w:r>
-        <w:rPr>
-          <w:color w:val="BCBEC4"/>
-        </w:rPr>
-        <w:t xml:space="preserve"> = </w:t>
+      <w:r>
+        <w:rPr>
+          <w:color w:val="BCBEC4"/>
+        </w:rPr>
+        <w:t xml:space="preserve">i = </w:t>
       </w:r>
       <w:r>
         <w:rPr>
@@ -2023,28 +1727,7 @@
         <w:rPr>
           <w:color w:val="BCBEC4"/>
         </w:rPr>
-        <w:t xml:space="preserve">; </w:t>
-      </w:r>
-      <w:proofErr w:type="spellStart"/>
-      <w:r>
-        <w:rPr>
-          <w:color w:val="BCBEC4"/>
-        </w:rPr>
-        <w:t>i</w:t>
-      </w:r>
-      <w:proofErr w:type="spellEnd"/>
-      <w:r>
-        <w:rPr>
-          <w:color w:val="BCBEC4"/>
-        </w:rPr>
-        <w:t xml:space="preserve"> &lt; </w:t>
-      </w:r>
-      <w:proofErr w:type="spellStart"/>
-      <w:r>
-        <w:rPr>
-          <w:color w:val="BCBEC4"/>
-        </w:rPr>
-        <w:t>numArr.</w:t>
+        <w:t>; i &lt; numArr.</w:t>
       </w:r>
       <w:r>
         <w:rPr>
@@ -2052,7 +1735,6 @@
         </w:rPr>
         <w:t>length</w:t>
       </w:r>
-      <w:proofErr w:type="spellEnd"/>
       <w:r>
         <w:rPr>
           <w:color w:val="BCBEC4"/>
@@ -2069,105 +1751,21 @@
         <w:rPr>
           <w:color w:val="BCBEC4"/>
         </w:rPr>
-        <w:t xml:space="preserve">; </w:t>
-      </w:r>
-      <w:proofErr w:type="spellStart"/>
-      <w:r>
-        <w:rPr>
-          <w:color w:val="BCBEC4"/>
-        </w:rPr>
-        <w:t>i</w:t>
-      </w:r>
-      <w:proofErr w:type="spellEnd"/>
-      <w:r>
-        <w:rPr>
-          <w:color w:val="BCBEC4"/>
-        </w:rPr>
-        <w:t>++) {</w:t>
-      </w:r>
-      <w:r>
-        <w:rPr>
-          <w:color w:val="BCBEC4"/>
-        </w:rPr>
-        <w:br/>
-        <w:t xml:space="preserve">            temp = </w:t>
-      </w:r>
-      <w:proofErr w:type="spellStart"/>
-      <w:r>
-        <w:rPr>
-          <w:color w:val="BCBEC4"/>
-        </w:rPr>
-        <w:t>numArr</w:t>
-      </w:r>
-      <w:proofErr w:type="spellEnd"/>
-      <w:r>
-        <w:rPr>
-          <w:color w:val="BCBEC4"/>
-        </w:rPr>
-        <w:t>[</w:t>
-      </w:r>
-      <w:proofErr w:type="spellStart"/>
-      <w:r>
-        <w:rPr>
-          <w:color w:val="BCBEC4"/>
-        </w:rPr>
-        <w:t>i</w:t>
-      </w:r>
-      <w:proofErr w:type="spellEnd"/>
-      <w:r>
-        <w:rPr>
-          <w:color w:val="BCBEC4"/>
-        </w:rPr>
-        <w:t>];</w:t>
-      </w:r>
-      <w:r>
-        <w:rPr>
-          <w:color w:val="BCBEC4"/>
-        </w:rPr>
-        <w:br/>
-        <w:t xml:space="preserve">            </w:t>
-      </w:r>
-      <w:proofErr w:type="spellStart"/>
-      <w:r>
-        <w:rPr>
-          <w:color w:val="BCBEC4"/>
-        </w:rPr>
-        <w:t>numArr</w:t>
-      </w:r>
-      <w:proofErr w:type="spellEnd"/>
-      <w:r>
-        <w:rPr>
-          <w:color w:val="BCBEC4"/>
-        </w:rPr>
-        <w:t>[</w:t>
-      </w:r>
-      <w:proofErr w:type="spellStart"/>
-      <w:r>
-        <w:rPr>
-          <w:color w:val="BCBEC4"/>
-        </w:rPr>
-        <w:t>i</w:t>
-      </w:r>
-      <w:proofErr w:type="spellEnd"/>
-      <w:r>
-        <w:rPr>
-          <w:color w:val="BCBEC4"/>
-        </w:rPr>
-        <w:t xml:space="preserve">] = </w:t>
-      </w:r>
-      <w:proofErr w:type="spellStart"/>
-      <w:r>
-        <w:rPr>
-          <w:color w:val="BCBEC4"/>
-        </w:rPr>
-        <w:t>numArr</w:t>
-      </w:r>
-      <w:proofErr w:type="spellEnd"/>
-      <w:r>
-        <w:rPr>
-          <w:color w:val="BCBEC4"/>
-        </w:rPr>
-        <w:t>[numArr.</w:t>
+        <w:t>; i++) {</w:t>
+      </w:r>
+      <w:r>
+        <w:rPr>
+          <w:color w:val="BCBEC4"/>
+        </w:rPr>
+        <w:br/>
+        <w:t xml:space="preserve">            temp = numArr[i];</w:t>
+      </w:r>
+      <w:r>
+        <w:rPr>
+          <w:color w:val="BCBEC4"/>
+        </w:rPr>
+        <w:br/>
+        <w:t xml:space="preserve">            numArr[i] = numArr[numArr.</w:t>
       </w:r>
       <w:r>
         <w:rPr>
@@ -2198,21 +1796,7 @@
           <w:color w:val="BCBEC4"/>
         </w:rPr>
         <w:br/>
-        <w:t xml:space="preserve">            </w:t>
-      </w:r>
-      <w:proofErr w:type="spellStart"/>
-      <w:r>
-        <w:rPr>
-          <w:color w:val="BCBEC4"/>
-        </w:rPr>
-        <w:t>numArr</w:t>
-      </w:r>
-      <w:proofErr w:type="spellEnd"/>
-      <w:r>
-        <w:rPr>
-          <w:color w:val="BCBEC4"/>
-        </w:rPr>
-        <w:t>[numArr.</w:t>
+        <w:t xml:space="preserve">            numArr[numArr.</w:t>
       </w:r>
       <w:r>
         <w:rPr>
@@ -2250,14 +1834,7 @@
           <w:color w:val="BCBEC4"/>
         </w:rPr>
         <w:br/>
-        <w:t xml:space="preserve">        </w:t>
-      </w:r>
-      <w:proofErr w:type="spellStart"/>
-      <w:r>
-        <w:rPr>
-          <w:color w:val="BCBEC4"/>
-        </w:rPr>
-        <w:t>System.</w:t>
+        <w:t xml:space="preserve">        System.</w:t>
       </w:r>
       <w:r>
         <w:rPr>
@@ -2271,9 +1848,45 @@
         <w:rPr>
           <w:color w:val="BCBEC4"/>
         </w:rPr>
-        <w:t>.print</w:t>
-      </w:r>
-      <w:proofErr w:type="spellEnd"/>
+        <w:t>.print(</w:t>
+      </w:r>
+      <w:r>
+        <w:rPr>
+          <w:color w:val="6AAB73"/>
+        </w:rPr>
+        <w:t>"</w:t>
+      </w:r>
+      <w:r>
+        <w:rPr>
+          <w:color w:val="CF8E6D"/>
+        </w:rPr>
+        <w:t>\n</w:t>
+      </w:r>
+      <w:r>
+        <w:rPr>
+          <w:color w:val="6AAB73"/>
+        </w:rPr>
+        <w:t>Reversed array: "</w:t>
+      </w:r>
+      <w:r>
+        <w:rPr>
+          <w:color w:val="BCBEC4"/>
+        </w:rPr>
+        <w:t>);</w:t>
+      </w:r>
+      <w:r>
+        <w:rPr>
+          <w:color w:val="BCBEC4"/>
+        </w:rPr>
+        <w:br/>
+        <w:t xml:space="preserve">        </w:t>
+      </w:r>
+      <w:r>
+        <w:rPr>
+          <w:color w:val="CF8E6D"/>
+        </w:rPr>
+        <w:t xml:space="preserve">for </w:t>
+      </w:r>
       <w:r>
         <w:rPr>
           <w:color w:val="BCBEC4"/>
@@ -2282,63 +1895,6 @@
       </w:r>
       <w:r>
         <w:rPr>
-          <w:color w:val="6AAB73"/>
-        </w:rPr>
-        <w:t>"</w:t>
-      </w:r>
-      <w:r>
-        <w:rPr>
-          <w:color w:val="CF8E6D"/>
-        </w:rPr>
-        <w:t>\</w:t>
-      </w:r>
-      <w:proofErr w:type="spellStart"/>
-      <w:r>
-        <w:rPr>
-          <w:color w:val="CF8E6D"/>
-        </w:rPr>
-        <w:t>n</w:t>
-      </w:r>
-      <w:r>
-        <w:rPr>
-          <w:color w:val="6AAB73"/>
-        </w:rPr>
-        <w:t>Reversed</w:t>
-      </w:r>
-      <w:proofErr w:type="spellEnd"/>
-      <w:r>
-        <w:rPr>
-          <w:color w:val="6AAB73"/>
-        </w:rPr>
-        <w:t xml:space="preserve"> array: "</w:t>
-      </w:r>
-      <w:r>
-        <w:rPr>
-          <w:color w:val="BCBEC4"/>
-        </w:rPr>
-        <w:t>);</w:t>
-      </w:r>
-      <w:r>
-        <w:rPr>
-          <w:color w:val="BCBEC4"/>
-        </w:rPr>
-        <w:br/>
-        <w:t xml:space="preserve">        </w:t>
-      </w:r>
-      <w:r>
-        <w:rPr>
-          <w:color w:val="CF8E6D"/>
-        </w:rPr>
-        <w:t xml:space="preserve">for </w:t>
-      </w:r>
-      <w:r>
-        <w:rPr>
-          <w:color w:val="BCBEC4"/>
-        </w:rPr>
-        <w:t>(</w:t>
-      </w:r>
-      <w:r>
-        <w:rPr>
           <w:color w:val="CF8E6D"/>
         </w:rPr>
         <w:t xml:space="preserve">int </w:t>
@@ -2347,35 +1903,14 @@
         <w:rPr>
           <w:color w:val="BCBEC4"/>
         </w:rPr>
-        <w:t xml:space="preserve">j: </w:t>
-      </w:r>
-      <w:proofErr w:type="spellStart"/>
-      <w:r>
-        <w:rPr>
-          <w:color w:val="BCBEC4"/>
-        </w:rPr>
-        <w:t>numArr</w:t>
-      </w:r>
-      <w:proofErr w:type="spellEnd"/>
-      <w:r>
-        <w:rPr>
-          <w:color w:val="BCBEC4"/>
-        </w:rPr>
-        <w:t>){</w:t>
-      </w:r>
-      <w:r>
-        <w:rPr>
-          <w:color w:val="BCBEC4"/>
-        </w:rPr>
-        <w:br/>
-        <w:t xml:space="preserve">            </w:t>
-      </w:r>
-      <w:proofErr w:type="spellStart"/>
-      <w:r>
-        <w:rPr>
-          <w:color w:val="BCBEC4"/>
-        </w:rPr>
-        <w:t>System.</w:t>
+        <w:t>j: numArr){</w:t>
+      </w:r>
+      <w:r>
+        <w:rPr>
+          <w:color w:val="BCBEC4"/>
+        </w:rPr>
+        <w:br/>
+        <w:t xml:space="preserve">            System.</w:t>
       </w:r>
       <w:r>
         <w:rPr>
@@ -2389,14 +1924,7 @@
         <w:rPr>
           <w:color w:val="BCBEC4"/>
         </w:rPr>
-        <w:t>.print</w:t>
-      </w:r>
-      <w:proofErr w:type="spellEnd"/>
-      <w:r>
-        <w:rPr>
-          <w:color w:val="BCBEC4"/>
-        </w:rPr>
-        <w:t>(j);</w:t>
+        <w:t>.print(j);</w:t>
       </w:r>
       <w:r>
         <w:rPr>
@@ -2540,19 +2068,11 @@
         </w:rPr>
         <w:t xml:space="preserve">import </w:t>
       </w:r>
-      <w:proofErr w:type="spellStart"/>
-      <w:r>
-        <w:rPr>
-          <w:color w:val="BCBEC4"/>
-        </w:rPr>
-        <w:t>java.util.Scanner</w:t>
-      </w:r>
-      <w:proofErr w:type="spellEnd"/>
-      <w:r>
-        <w:rPr>
-          <w:color w:val="BCBEC4"/>
-        </w:rPr>
-        <w:t>;</w:t>
+      <w:r>
+        <w:rPr>
+          <w:color w:val="BCBEC4"/>
+        </w:rPr>
+        <w:t>java.util.Scanner;</w:t>
       </w:r>
       <w:r>
         <w:rPr>
@@ -2601,42 +2121,14 @@
         <w:rPr>
           <w:color w:val="BCBEC4"/>
         </w:rPr>
-        <w:t xml:space="preserve">(String[] </w:t>
-      </w:r>
-      <w:proofErr w:type="spellStart"/>
-      <w:r>
-        <w:rPr>
-          <w:color w:val="BCBEC4"/>
-        </w:rPr>
-        <w:t>args</w:t>
-      </w:r>
-      <w:proofErr w:type="spellEnd"/>
-      <w:r>
-        <w:rPr>
-          <w:color w:val="BCBEC4"/>
-        </w:rPr>
-        <w:t>) {</w:t>
-      </w:r>
-      <w:r>
-        <w:rPr>
-          <w:color w:val="BCBEC4"/>
-        </w:rPr>
-        <w:br/>
-        <w:t xml:space="preserve">        Scanner </w:t>
-      </w:r>
-      <w:proofErr w:type="spellStart"/>
-      <w:r>
-        <w:rPr>
-          <w:color w:val="BCBEC4"/>
-        </w:rPr>
-        <w:t>scanner</w:t>
-      </w:r>
-      <w:proofErr w:type="spellEnd"/>
-      <w:r>
-        <w:rPr>
-          <w:color w:val="BCBEC4"/>
-        </w:rPr>
-        <w:t xml:space="preserve"> = </w:t>
+        <w:t>(String[] args) {</w:t>
+      </w:r>
+      <w:r>
+        <w:rPr>
+          <w:color w:val="BCBEC4"/>
+        </w:rPr>
+        <w:br/>
+        <w:t xml:space="preserve">        Scanner scanner = </w:t>
       </w:r>
       <w:r>
         <w:rPr>
@@ -2669,14 +2161,7 @@
           <w:color w:val="BCBEC4"/>
         </w:rPr>
         <w:br/>
-        <w:t xml:space="preserve">        </w:t>
-      </w:r>
-      <w:proofErr w:type="spellStart"/>
-      <w:r>
-        <w:rPr>
-          <w:color w:val="BCBEC4"/>
-        </w:rPr>
-        <w:t>System.</w:t>
+        <w:t xml:space="preserve">        System.</w:t>
       </w:r>
       <w:r>
         <w:rPr>
@@ -2690,9 +2175,90 @@
         <w:rPr>
           <w:color w:val="BCBEC4"/>
         </w:rPr>
-        <w:t>.print</w:t>
-      </w:r>
-      <w:proofErr w:type="spellEnd"/>
+        <w:t>.print(</w:t>
+      </w:r>
+      <w:r>
+        <w:rPr>
+          <w:color w:val="6AAB73"/>
+        </w:rPr>
+        <w:t>"Enter a string:  "</w:t>
+      </w:r>
+      <w:r>
+        <w:rPr>
+          <w:color w:val="BCBEC4"/>
+        </w:rPr>
+        <w:t>);</w:t>
+      </w:r>
+      <w:r>
+        <w:rPr>
+          <w:color w:val="BCBEC4"/>
+        </w:rPr>
+        <w:br/>
+        <w:t xml:space="preserve">        String str = scanner.nextLine();</w:t>
+      </w:r>
+      <w:r>
+        <w:rPr>
+          <w:color w:val="BCBEC4"/>
+        </w:rPr>
+        <w:br/>
+        <w:t xml:space="preserve">        </w:t>
+      </w:r>
+      <w:r>
+        <w:rPr>
+          <w:color w:val="CF8E6D"/>
+        </w:rPr>
+        <w:t xml:space="preserve">char </w:t>
+      </w:r>
+      <w:r>
+        <w:rPr>
+          <w:color w:val="BCBEC4"/>
+        </w:rPr>
+        <w:t>temp;</w:t>
+      </w:r>
+      <w:r>
+        <w:rPr>
+          <w:color w:val="BCBEC4"/>
+        </w:rPr>
+        <w:br/>
+        <w:t xml:space="preserve">        </w:t>
+      </w:r>
+      <w:r>
+        <w:rPr>
+          <w:color w:val="CF8E6D"/>
+        </w:rPr>
+        <w:t>char</w:t>
+      </w:r>
+      <w:r>
+        <w:rPr>
+          <w:color w:val="BCBEC4"/>
+        </w:rPr>
+        <w:t xml:space="preserve">[] chrArr = </w:t>
+      </w:r>
+      <w:r>
+        <w:rPr>
+          <w:color w:val="CF8E6D"/>
+        </w:rPr>
+        <w:t>new char</w:t>
+      </w:r>
+      <w:r>
+        <w:rPr>
+          <w:color w:val="BCBEC4"/>
+        </w:rPr>
+        <w:t>[str.length()];</w:t>
+      </w:r>
+      <w:r>
+        <w:rPr>
+          <w:color w:val="BCBEC4"/>
+        </w:rPr>
+        <w:br/>
+        <w:t xml:space="preserve">        </w:t>
+      </w:r>
+      <w:r>
+        <w:rPr>
+          <w:color w:val="CF8E6D"/>
+        </w:rPr>
+        <w:t xml:space="preserve">for </w:t>
+      </w:r>
       <w:r>
         <w:rPr>
           <w:color w:val="BCBEC4"/>
@@ -2701,9 +2267,40 @@
       </w:r>
       <w:r>
         <w:rPr>
-          <w:color w:val="6AAB73"/>
-        </w:rPr>
-        <w:t>"Enter a string:  "</w:t>
+          <w:color w:val="CF8E6D"/>
+        </w:rPr>
+        <w:t xml:space="preserve">int </w:t>
+      </w:r>
+      <w:r>
+        <w:rPr>
+          <w:color w:val="BCBEC4"/>
+        </w:rPr>
+        <w:t xml:space="preserve">i = </w:t>
+      </w:r>
+      <w:r>
+        <w:rPr>
+          <w:color w:val="2AACB8"/>
+        </w:rPr>
+        <w:t>0</w:t>
+      </w:r>
+      <w:r>
+        <w:rPr>
+          <w:color w:val="BCBEC4"/>
+        </w:rPr>
+        <w:t>; i &lt; str.length(); i++) {</w:t>
+      </w:r>
+      <w:r>
+        <w:rPr>
+          <w:color w:val="BCBEC4"/>
+        </w:rPr>
+        <w:br/>
+        <w:t xml:space="preserve">            temp = str.charAt(str.length()-i-</w:t>
+      </w:r>
+      <w:r>
+        <w:rPr>
+          <w:color w:val="2AACB8"/>
+        </w:rPr>
+        <w:t>1</w:t>
       </w:r>
       <w:r>
         <w:rPr>
@@ -2716,274 +2313,7 @@
           <w:color w:val="BCBEC4"/>
         </w:rPr>
         <w:br/>
-        <w:t xml:space="preserve">        String str = </w:t>
-      </w:r>
-      <w:proofErr w:type="spellStart"/>
-      <w:r>
-        <w:rPr>
-          <w:color w:val="BCBEC4"/>
-        </w:rPr>
-        <w:t>scanner.nextLine</w:t>
-      </w:r>
-      <w:proofErr w:type="spellEnd"/>
-      <w:r>
-        <w:rPr>
-          <w:color w:val="BCBEC4"/>
-        </w:rPr>
-        <w:t>();</w:t>
-      </w:r>
-      <w:r>
-        <w:rPr>
-          <w:color w:val="BCBEC4"/>
-        </w:rPr>
-        <w:br/>
-        <w:t xml:space="preserve">        </w:t>
-      </w:r>
-      <w:r>
-        <w:rPr>
-          <w:color w:val="CF8E6D"/>
-        </w:rPr>
-        <w:t xml:space="preserve">char </w:t>
-      </w:r>
-      <w:r>
-        <w:rPr>
-          <w:color w:val="BCBEC4"/>
-        </w:rPr>
-        <w:t>temp;</w:t>
-      </w:r>
-      <w:r>
-        <w:rPr>
-          <w:color w:val="BCBEC4"/>
-        </w:rPr>
-        <w:br/>
-        <w:t xml:space="preserve">        </w:t>
-      </w:r>
-      <w:r>
-        <w:rPr>
-          <w:color w:val="CF8E6D"/>
-        </w:rPr>
-        <w:t>char</w:t>
-      </w:r>
-      <w:r>
-        <w:rPr>
-          <w:color w:val="BCBEC4"/>
-        </w:rPr>
-        <w:t xml:space="preserve">[] </w:t>
-      </w:r>
-      <w:proofErr w:type="spellStart"/>
-      <w:r>
-        <w:rPr>
-          <w:color w:val="BCBEC4"/>
-        </w:rPr>
-        <w:t>chrArr</w:t>
-      </w:r>
-      <w:proofErr w:type="spellEnd"/>
-      <w:r>
-        <w:rPr>
-          <w:color w:val="BCBEC4"/>
-        </w:rPr>
-        <w:t xml:space="preserve"> = </w:t>
-      </w:r>
-      <w:r>
-        <w:rPr>
-          <w:color w:val="CF8E6D"/>
-        </w:rPr>
-        <w:t>new char</w:t>
-      </w:r>
-      <w:r>
-        <w:rPr>
-          <w:color w:val="BCBEC4"/>
-        </w:rPr>
-        <w:t>[</w:t>
-      </w:r>
-      <w:proofErr w:type="spellStart"/>
-      <w:r>
-        <w:rPr>
-          <w:color w:val="BCBEC4"/>
-        </w:rPr>
-        <w:t>str.length</w:t>
-      </w:r>
-      <w:proofErr w:type="spellEnd"/>
-      <w:r>
-        <w:rPr>
-          <w:color w:val="BCBEC4"/>
-        </w:rPr>
-        <w:t>()];</w:t>
-      </w:r>
-      <w:r>
-        <w:rPr>
-          <w:color w:val="BCBEC4"/>
-        </w:rPr>
-        <w:br/>
-        <w:t xml:space="preserve">        </w:t>
-      </w:r>
-      <w:r>
-        <w:rPr>
-          <w:color w:val="CF8E6D"/>
-        </w:rPr>
-        <w:t xml:space="preserve">for </w:t>
-      </w:r>
-      <w:r>
-        <w:rPr>
-          <w:color w:val="BCBEC4"/>
-        </w:rPr>
-        <w:t>(</w:t>
-      </w:r>
-      <w:r>
-        <w:rPr>
-          <w:color w:val="CF8E6D"/>
-        </w:rPr>
-        <w:t xml:space="preserve">int </w:t>
-      </w:r>
-      <w:proofErr w:type="spellStart"/>
-      <w:r>
-        <w:rPr>
-          <w:color w:val="BCBEC4"/>
-        </w:rPr>
-        <w:t>i</w:t>
-      </w:r>
-      <w:proofErr w:type="spellEnd"/>
-      <w:r>
-        <w:rPr>
-          <w:color w:val="BCBEC4"/>
-        </w:rPr>
-        <w:t xml:space="preserve"> = </w:t>
-      </w:r>
-      <w:r>
-        <w:rPr>
-          <w:color w:val="2AACB8"/>
-        </w:rPr>
-        <w:t>0</w:t>
-      </w:r>
-      <w:r>
-        <w:rPr>
-          <w:color w:val="BCBEC4"/>
-        </w:rPr>
-        <w:t xml:space="preserve">; </w:t>
-      </w:r>
-      <w:proofErr w:type="spellStart"/>
-      <w:r>
-        <w:rPr>
-          <w:color w:val="BCBEC4"/>
-        </w:rPr>
-        <w:t>i</w:t>
-      </w:r>
-      <w:proofErr w:type="spellEnd"/>
-      <w:r>
-        <w:rPr>
-          <w:color w:val="BCBEC4"/>
-        </w:rPr>
-        <w:t xml:space="preserve"> &lt; </w:t>
-      </w:r>
-      <w:proofErr w:type="spellStart"/>
-      <w:r>
-        <w:rPr>
-          <w:color w:val="BCBEC4"/>
-        </w:rPr>
-        <w:t>str.length</w:t>
-      </w:r>
-      <w:proofErr w:type="spellEnd"/>
-      <w:r>
-        <w:rPr>
-          <w:color w:val="BCBEC4"/>
-        </w:rPr>
-        <w:t xml:space="preserve">(); </w:t>
-      </w:r>
-      <w:proofErr w:type="spellStart"/>
-      <w:r>
-        <w:rPr>
-          <w:color w:val="BCBEC4"/>
-        </w:rPr>
-        <w:t>i</w:t>
-      </w:r>
-      <w:proofErr w:type="spellEnd"/>
-      <w:r>
-        <w:rPr>
-          <w:color w:val="BCBEC4"/>
-        </w:rPr>
-        <w:t>++) {</w:t>
-      </w:r>
-      <w:r>
-        <w:rPr>
-          <w:color w:val="BCBEC4"/>
-        </w:rPr>
-        <w:br/>
-        <w:t xml:space="preserve">            temp = </w:t>
-      </w:r>
-      <w:proofErr w:type="spellStart"/>
-      <w:r>
-        <w:rPr>
-          <w:color w:val="BCBEC4"/>
-        </w:rPr>
-        <w:t>str.charAt</w:t>
-      </w:r>
-      <w:proofErr w:type="spellEnd"/>
-      <w:r>
-        <w:rPr>
-          <w:color w:val="BCBEC4"/>
-        </w:rPr>
-        <w:t>(</w:t>
-      </w:r>
-      <w:proofErr w:type="spellStart"/>
-      <w:r>
-        <w:rPr>
-          <w:color w:val="BCBEC4"/>
-        </w:rPr>
-        <w:t>str.length</w:t>
-      </w:r>
-      <w:proofErr w:type="spellEnd"/>
-      <w:r>
-        <w:rPr>
-          <w:color w:val="BCBEC4"/>
-        </w:rPr>
-        <w:t>()-i-</w:t>
-      </w:r>
-      <w:r>
-        <w:rPr>
-          <w:color w:val="2AACB8"/>
-        </w:rPr>
-        <w:t>1</w:t>
-      </w:r>
-      <w:r>
-        <w:rPr>
-          <w:color w:val="BCBEC4"/>
-        </w:rPr>
-        <w:t>);</w:t>
-      </w:r>
-      <w:r>
-        <w:rPr>
-          <w:color w:val="BCBEC4"/>
-        </w:rPr>
-        <w:br/>
-        <w:t xml:space="preserve">            </w:t>
-      </w:r>
-      <w:proofErr w:type="spellStart"/>
-      <w:r>
-        <w:rPr>
-          <w:color w:val="BCBEC4"/>
-        </w:rPr>
-        <w:t>chrArr</w:t>
-      </w:r>
-      <w:proofErr w:type="spellEnd"/>
-      <w:r>
-        <w:rPr>
-          <w:color w:val="BCBEC4"/>
-        </w:rPr>
-        <w:t>[</w:t>
-      </w:r>
-      <w:proofErr w:type="spellStart"/>
-      <w:r>
-        <w:rPr>
-          <w:color w:val="BCBEC4"/>
-        </w:rPr>
-        <w:t>i</w:t>
-      </w:r>
-      <w:proofErr w:type="spellEnd"/>
-      <w:r>
-        <w:rPr>
-          <w:color w:val="BCBEC4"/>
-        </w:rPr>
-        <w:t>] = temp;</w:t>
+        <w:t xml:space="preserve">            chrArr[i] = temp;</w:t>
       </w:r>
       <w:r>
         <w:rPr>
@@ -2997,21 +2327,7 @@
           <w:color w:val="BCBEC4"/>
         </w:rPr>
         <w:br/>
-        <w:t xml:space="preserve">        String </w:t>
-      </w:r>
-      <w:proofErr w:type="spellStart"/>
-      <w:r>
-        <w:rPr>
-          <w:color w:val="BCBEC4"/>
-        </w:rPr>
-        <w:t>revStr</w:t>
-      </w:r>
-      <w:proofErr w:type="spellEnd"/>
-      <w:r>
-        <w:rPr>
-          <w:color w:val="BCBEC4"/>
-        </w:rPr>
-        <w:t xml:space="preserve"> = </w:t>
+        <w:t xml:space="preserve">        String revStr = </w:t>
       </w:r>
       <w:r>
         <w:rPr>
@@ -3023,35 +2339,14 @@
         <w:rPr>
           <w:color w:val="BCBEC4"/>
         </w:rPr>
-        <w:t>String(</w:t>
-      </w:r>
-      <w:proofErr w:type="spellStart"/>
-      <w:r>
-        <w:rPr>
-          <w:color w:val="BCBEC4"/>
-        </w:rPr>
-        <w:t>chrArr</w:t>
-      </w:r>
-      <w:proofErr w:type="spellEnd"/>
-      <w:r>
-        <w:rPr>
-          <w:color w:val="BCBEC4"/>
-        </w:rPr>
-        <w:t>);</w:t>
-      </w:r>
-      <w:r>
-        <w:rPr>
-          <w:color w:val="BCBEC4"/>
-        </w:rPr>
-        <w:br/>
-        <w:t xml:space="preserve">        </w:t>
-      </w:r>
-      <w:proofErr w:type="spellStart"/>
-      <w:r>
-        <w:rPr>
-          <w:color w:val="BCBEC4"/>
-        </w:rPr>
-        <w:t>System.</w:t>
+        <w:t>String(chrArr);</w:t>
+      </w:r>
+      <w:r>
+        <w:rPr>
+          <w:color w:val="BCBEC4"/>
+        </w:rPr>
+        <w:br/>
+        <w:t xml:space="preserve">        System.</w:t>
       </w:r>
       <w:r>
         <w:rPr>
@@ -3065,14 +2360,7 @@
         <w:rPr>
           <w:color w:val="BCBEC4"/>
         </w:rPr>
-        <w:t>.println</w:t>
-      </w:r>
-      <w:proofErr w:type="spellEnd"/>
-      <w:r>
-        <w:rPr>
-          <w:color w:val="BCBEC4"/>
-        </w:rPr>
-        <w:t>(</w:t>
+        <w:t>.println(</w:t>
       </w:r>
       <w:r>
         <w:rPr>
@@ -3084,42 +2372,14 @@
         <w:rPr>
           <w:color w:val="BCBEC4"/>
         </w:rPr>
-        <w:t>+</w:t>
-      </w:r>
-      <w:proofErr w:type="spellStart"/>
-      <w:r>
-        <w:rPr>
-          <w:color w:val="BCBEC4"/>
-        </w:rPr>
-        <w:t>revStr</w:t>
-      </w:r>
-      <w:proofErr w:type="spellEnd"/>
-      <w:r>
-        <w:rPr>
-          <w:color w:val="BCBEC4"/>
-        </w:rPr>
-        <w:t>);</w:t>
-      </w:r>
-      <w:r>
-        <w:rPr>
-          <w:color w:val="BCBEC4"/>
-        </w:rPr>
-        <w:br/>
-        <w:t xml:space="preserve">        </w:t>
-      </w:r>
-      <w:proofErr w:type="spellStart"/>
-      <w:r>
-        <w:rPr>
-          <w:color w:val="BCBEC4"/>
-        </w:rPr>
-        <w:t>scanner.close</w:t>
-      </w:r>
-      <w:proofErr w:type="spellEnd"/>
-      <w:r>
-        <w:rPr>
-          <w:color w:val="BCBEC4"/>
-        </w:rPr>
-        <w:t>();</w:t>
+        <w:t>+revStr);</w:t>
+      </w:r>
+      <w:r>
+        <w:rPr>
+          <w:color w:val="BCBEC4"/>
+        </w:rPr>
+        <w:br/>
+        <w:t xml:space="preserve">        scanner.close();</w:t>
       </w:r>
       <w:r>
         <w:rPr>
@@ -3283,21 +2543,7 @@
         <w:rPr>
           <w:color w:val="BCBEC4"/>
         </w:rPr>
-        <w:t xml:space="preserve">(String[] </w:t>
-      </w:r>
-      <w:proofErr w:type="spellStart"/>
-      <w:r>
-        <w:rPr>
-          <w:color w:val="BCBEC4"/>
-        </w:rPr>
-        <w:t>args</w:t>
-      </w:r>
-      <w:proofErr w:type="spellEnd"/>
-      <w:r>
-        <w:rPr>
-          <w:color w:val="BCBEC4"/>
-        </w:rPr>
-        <w:t>) {</w:t>
+        <w:t>(String[] args) {</w:t>
       </w:r>
       <w:r>
         <w:rPr>
@@ -3563,19 +2809,11 @@
         </w:rPr>
         <w:t xml:space="preserve">int </w:t>
       </w:r>
-      <w:proofErr w:type="spellStart"/>
-      <w:r>
-        <w:rPr>
-          <w:color w:val="BCBEC4"/>
-        </w:rPr>
-        <w:t>i</w:t>
-      </w:r>
-      <w:proofErr w:type="spellEnd"/>
-      <w:r>
-        <w:rPr>
-          <w:color w:val="BCBEC4"/>
-        </w:rPr>
-        <w:t xml:space="preserve"> = </w:t>
+      <w:r>
+        <w:rPr>
+          <w:color w:val="BCBEC4"/>
+        </w:rPr>
+        <w:t xml:space="preserve">i = </w:t>
       </w:r>
       <w:r>
         <w:rPr>
@@ -3618,14 +2856,7 @@
           <w:color w:val="BCBEC4"/>
         </w:rPr>
         <w:br/>
-        <w:t xml:space="preserve">        </w:t>
-      </w:r>
-      <w:proofErr w:type="spellStart"/>
-      <w:r>
-        <w:rPr>
-          <w:color w:val="BCBEC4"/>
-        </w:rPr>
-        <w:t>System.</w:t>
+        <w:t xml:space="preserve">        System.</w:t>
       </w:r>
       <w:r>
         <w:rPr>
@@ -3639,14 +2870,7 @@
         <w:rPr>
           <w:color w:val="BCBEC4"/>
         </w:rPr>
-        <w:t>.print</w:t>
-      </w:r>
-      <w:proofErr w:type="spellEnd"/>
-      <w:r>
-        <w:rPr>
-          <w:color w:val="BCBEC4"/>
-        </w:rPr>
-        <w:t>(</w:t>
+        <w:t>.print(</w:t>
       </w:r>
       <w:r>
         <w:rPr>
@@ -3696,14 +2920,7 @@
           <w:color w:val="BCBEC4"/>
         </w:rPr>
         <w:br/>
-        <w:t xml:space="preserve">            </w:t>
-      </w:r>
-      <w:proofErr w:type="spellStart"/>
-      <w:r>
-        <w:rPr>
-          <w:color w:val="BCBEC4"/>
-        </w:rPr>
-        <w:t>System.</w:t>
+        <w:t xml:space="preserve">            System.</w:t>
       </w:r>
       <w:r>
         <w:rPr>
@@ -3717,14 +2934,7 @@
         <w:rPr>
           <w:color w:val="BCBEC4"/>
         </w:rPr>
-        <w:t>.print</w:t>
-      </w:r>
-      <w:proofErr w:type="spellEnd"/>
-      <w:r>
-        <w:rPr>
-          <w:color w:val="BCBEC4"/>
-        </w:rPr>
-        <w:t xml:space="preserve">(arr1[x] + </w:t>
+        <w:t xml:space="preserve">.print(arr1[x] + </w:t>
       </w:r>
       <w:r>
         <w:rPr>
@@ -3743,14 +2953,7 @@
           <w:color w:val="BCBEC4"/>
         </w:rPr>
         <w:br/>
-        <w:t xml:space="preserve">        </w:t>
-      </w:r>
-      <w:proofErr w:type="spellStart"/>
-      <w:r>
-        <w:rPr>
-          <w:color w:val="BCBEC4"/>
-        </w:rPr>
-        <w:t>System.</w:t>
+        <w:t xml:space="preserve">        System.</w:t>
       </w:r>
       <w:r>
         <w:rPr>
@@ -3764,14 +2967,7 @@
         <w:rPr>
           <w:color w:val="BCBEC4"/>
         </w:rPr>
-        <w:t>.print</w:t>
-      </w:r>
-      <w:proofErr w:type="spellEnd"/>
-      <w:r>
-        <w:rPr>
-          <w:color w:val="BCBEC4"/>
-        </w:rPr>
-        <w:t>(</w:t>
+        <w:t>.print(</w:t>
       </w:r>
       <w:r>
         <w:rPr>
@@ -3783,27 +2979,13 @@
         <w:rPr>
           <w:color w:val="CF8E6D"/>
         </w:rPr>
-        <w:t>\</w:t>
-      </w:r>
-      <w:proofErr w:type="spellStart"/>
-      <w:r>
-        <w:rPr>
-          <w:color w:val="CF8E6D"/>
-        </w:rPr>
-        <w:t>n</w:t>
+        <w:t>\n</w:t>
       </w:r>
       <w:r>
         <w:rPr>
           <w:color w:val="6AAB73"/>
         </w:rPr>
-        <w:t>Array</w:t>
-      </w:r>
-      <w:proofErr w:type="spellEnd"/>
-      <w:r>
-        <w:rPr>
-          <w:color w:val="6AAB73"/>
-        </w:rPr>
-        <w:t xml:space="preserve"> 2: "</w:t>
+        <w:t>Array 2: "</w:t>
       </w:r>
       <w:r>
         <w:rPr>
@@ -3847,14 +3029,7 @@
           <w:color w:val="BCBEC4"/>
         </w:rPr>
         <w:br/>
-        <w:t xml:space="preserve">            </w:t>
-      </w:r>
-      <w:proofErr w:type="spellStart"/>
-      <w:r>
-        <w:rPr>
-          <w:color w:val="BCBEC4"/>
-        </w:rPr>
-        <w:t>System.</w:t>
+        <w:t xml:space="preserve">            System.</w:t>
       </w:r>
       <w:r>
         <w:rPr>
@@ -3868,14 +3043,7 @@
         <w:rPr>
           <w:color w:val="BCBEC4"/>
         </w:rPr>
-        <w:t>.print</w:t>
-      </w:r>
-      <w:proofErr w:type="spellEnd"/>
-      <w:r>
-        <w:rPr>
-          <w:color w:val="BCBEC4"/>
-        </w:rPr>
-        <w:t xml:space="preserve">(arr2[x] + </w:t>
+        <w:t xml:space="preserve">.print(arr2[x] + </w:t>
       </w:r>
       <w:r>
         <w:rPr>
@@ -3912,21 +3080,7 @@
         <w:rPr>
           <w:color w:val="BCBEC4"/>
         </w:rPr>
-        <w:t>(</w:t>
-      </w:r>
-      <w:proofErr w:type="spellStart"/>
-      <w:r>
-        <w:rPr>
-          <w:color w:val="BCBEC4"/>
-        </w:rPr>
-        <w:t>i</w:t>
-      </w:r>
-      <w:proofErr w:type="spellEnd"/>
-      <w:r>
-        <w:rPr>
-          <w:color w:val="BCBEC4"/>
-        </w:rPr>
-        <w:t xml:space="preserve"> &lt; n1 &amp;&amp; j &lt; n2) {</w:t>
+        <w:t>(i &lt; n1 &amp;&amp; j &lt; n2) {</w:t>
       </w:r>
       <w:r>
         <w:rPr>
@@ -3945,42 +3099,14 @@
         <w:rPr>
           <w:color w:val="BCBEC4"/>
         </w:rPr>
-        <w:t>(arr1[</w:t>
-      </w:r>
-      <w:proofErr w:type="spellStart"/>
-      <w:r>
-        <w:rPr>
-          <w:color w:val="BCBEC4"/>
-        </w:rPr>
-        <w:t>i</w:t>
-      </w:r>
-      <w:proofErr w:type="spellEnd"/>
-      <w:r>
-        <w:rPr>
-          <w:color w:val="BCBEC4"/>
-        </w:rPr>
-        <w:t>] &lt; arr2[j])</w:t>
-      </w:r>
-      <w:r>
-        <w:rPr>
-          <w:color w:val="BCBEC4"/>
-        </w:rPr>
-        <w:br/>
-        <w:t xml:space="preserve">                merge[k++] = arr1[</w:t>
-      </w:r>
-      <w:proofErr w:type="spellStart"/>
-      <w:r>
-        <w:rPr>
-          <w:color w:val="BCBEC4"/>
-        </w:rPr>
-        <w:t>i</w:t>
-      </w:r>
-      <w:proofErr w:type="spellEnd"/>
-      <w:r>
-        <w:rPr>
-          <w:color w:val="BCBEC4"/>
-        </w:rPr>
-        <w:t>++];</w:t>
+        <w:t>(arr1[i] &lt; arr2[j])</w:t>
+      </w:r>
+      <w:r>
+        <w:rPr>
+          <w:color w:val="BCBEC4"/>
+        </w:rPr>
+        <w:br/>
+        <w:t xml:space="preserve">                merge[k++] = arr1[i++];</w:t>
       </w:r>
       <w:r>
         <w:rPr>
@@ -4006,21 +3132,7 @@
         <w:rPr>
           <w:color w:val="BCBEC4"/>
         </w:rPr>
-        <w:t>merge[k++] = arr2[</w:t>
-      </w:r>
-      <w:proofErr w:type="spellStart"/>
-      <w:r>
-        <w:rPr>
-          <w:color w:val="BCBEC4"/>
-        </w:rPr>
-        <w:t>j++</w:t>
-      </w:r>
-      <w:proofErr w:type="spellEnd"/>
-      <w:r>
-        <w:rPr>
-          <w:color w:val="BCBEC4"/>
-        </w:rPr>
-        <w:t>];</w:t>
+        <w:t>merge[k++] = arr2[j++];</w:t>
       </w:r>
       <w:r>
         <w:rPr>
@@ -4046,42 +3158,14 @@
         <w:rPr>
           <w:color w:val="BCBEC4"/>
         </w:rPr>
-        <w:t>(</w:t>
-      </w:r>
-      <w:proofErr w:type="spellStart"/>
-      <w:r>
-        <w:rPr>
-          <w:color w:val="BCBEC4"/>
-        </w:rPr>
-        <w:t>i</w:t>
-      </w:r>
-      <w:proofErr w:type="spellEnd"/>
-      <w:r>
-        <w:rPr>
-          <w:color w:val="BCBEC4"/>
-        </w:rPr>
-        <w:t xml:space="preserve"> &lt; n1)</w:t>
-      </w:r>
-      <w:r>
-        <w:rPr>
-          <w:color w:val="BCBEC4"/>
-        </w:rPr>
-        <w:br/>
-        <w:t xml:space="preserve">            merge[k++] = arr1[</w:t>
-      </w:r>
-      <w:proofErr w:type="spellStart"/>
-      <w:r>
-        <w:rPr>
-          <w:color w:val="BCBEC4"/>
-        </w:rPr>
-        <w:t>i</w:t>
-      </w:r>
-      <w:proofErr w:type="spellEnd"/>
-      <w:r>
-        <w:rPr>
-          <w:color w:val="BCBEC4"/>
-        </w:rPr>
-        <w:t>++];</w:t>
+        <w:t>(i &lt; n1)</w:t>
+      </w:r>
+      <w:r>
+        <w:rPr>
+          <w:color w:val="BCBEC4"/>
+        </w:rPr>
+        <w:br/>
+        <w:t xml:space="preserve">            merge[k++] = arr1[i++];</w:t>
       </w:r>
       <w:r>
         <w:rPr>
@@ -4107,41 +3191,20 @@
           <w:color w:val="BCBEC4"/>
         </w:rPr>
         <w:br/>
-        <w:t xml:space="preserve">            merge[k++] = arr2[</w:t>
-      </w:r>
-      <w:proofErr w:type="spellStart"/>
-      <w:r>
-        <w:rPr>
-          <w:color w:val="BCBEC4"/>
-        </w:rPr>
-        <w:t>j++</w:t>
-      </w:r>
-      <w:proofErr w:type="spellEnd"/>
-      <w:r>
-        <w:rPr>
-          <w:color w:val="BCBEC4"/>
-        </w:rPr>
-        <w:t>];</w:t>
-      </w:r>
-      <w:r>
-        <w:rPr>
-          <w:color w:val="BCBEC4"/>
-        </w:rPr>
-        <w:br/>
-      </w:r>
-      <w:r>
-        <w:rPr>
-          <w:color w:val="BCBEC4"/>
-        </w:rPr>
-        <w:br/>
-        <w:t xml:space="preserve">        </w:t>
-      </w:r>
-      <w:proofErr w:type="spellStart"/>
-      <w:r>
-        <w:rPr>
-          <w:color w:val="BCBEC4"/>
-        </w:rPr>
-        <w:t>System.</w:t>
+        <w:t xml:space="preserve">            merge[k++] = arr2[j++];</w:t>
+      </w:r>
+      <w:r>
+        <w:rPr>
+          <w:color w:val="BCBEC4"/>
+        </w:rPr>
+        <w:br/>
+      </w:r>
+      <w:r>
+        <w:rPr>
+          <w:color w:val="BCBEC4"/>
+        </w:rPr>
+        <w:br/>
+        <w:t xml:space="preserve">        System.</w:t>
       </w:r>
       <w:r>
         <w:rPr>
@@ -4155,14 +3218,7 @@
         <w:rPr>
           <w:color w:val="BCBEC4"/>
         </w:rPr>
-        <w:t>.print</w:t>
-      </w:r>
-      <w:proofErr w:type="spellEnd"/>
-      <w:r>
-        <w:rPr>
-          <w:color w:val="BCBEC4"/>
-        </w:rPr>
-        <w:t>(</w:t>
+        <w:t>.print(</w:t>
       </w:r>
       <w:r>
         <w:rPr>
@@ -4174,27 +3230,13 @@
         <w:rPr>
           <w:color w:val="CF8E6D"/>
         </w:rPr>
-        <w:t>\</w:t>
-      </w:r>
-      <w:proofErr w:type="spellStart"/>
-      <w:r>
-        <w:rPr>
-          <w:color w:val="CF8E6D"/>
-        </w:rPr>
-        <w:t>n</w:t>
+        <w:t>\n</w:t>
       </w:r>
       <w:r>
         <w:rPr>
           <w:color w:val="6AAB73"/>
         </w:rPr>
-        <w:t>Array</w:t>
-      </w:r>
-      <w:proofErr w:type="spellEnd"/>
-      <w:r>
-        <w:rPr>
-          <w:color w:val="6AAB73"/>
-        </w:rPr>
-        <w:t xml:space="preserve"> after merging: "</w:t>
+        <w:t>Array after merging: "</w:t>
       </w:r>
       <w:r>
         <w:rPr>
@@ -4238,14 +3280,7 @@
           <w:color w:val="BCBEC4"/>
         </w:rPr>
         <w:br/>
-        <w:t xml:space="preserve">            </w:t>
-      </w:r>
-      <w:proofErr w:type="spellStart"/>
-      <w:r>
-        <w:rPr>
-          <w:color w:val="BCBEC4"/>
-        </w:rPr>
-        <w:t>System.</w:t>
+        <w:t xml:space="preserve">            System.</w:t>
       </w:r>
       <w:r>
         <w:rPr>
@@ -4259,14 +3294,7 @@
         <w:rPr>
           <w:color w:val="BCBEC4"/>
         </w:rPr>
-        <w:t>.print</w:t>
-      </w:r>
-      <w:proofErr w:type="spellEnd"/>
-      <w:r>
-        <w:rPr>
-          <w:color w:val="BCBEC4"/>
-        </w:rPr>
-        <w:t xml:space="preserve">(merge[x] + </w:t>
+        <w:t xml:space="preserve">.print(merge[x] + </w:t>
       </w:r>
       <w:r>
         <w:rPr>
@@ -4424,19 +3452,11 @@
         </w:rPr>
         <w:t xml:space="preserve">import </w:t>
       </w:r>
-      <w:proofErr w:type="spellStart"/>
-      <w:r>
-        <w:rPr>
-          <w:color w:val="BCBEC4"/>
-        </w:rPr>
-        <w:t>java.util.Hashtable</w:t>
-      </w:r>
-      <w:proofErr w:type="spellEnd"/>
-      <w:r>
-        <w:rPr>
-          <w:color w:val="BCBEC4"/>
-        </w:rPr>
-        <w:t>;</w:t>
+      <w:r>
+        <w:rPr>
+          <w:color w:val="BCBEC4"/>
+        </w:rPr>
+        <w:t>java.util.Hashtable;</w:t>
       </w:r>
       <w:r>
         <w:rPr>
@@ -4450,19 +3470,11 @@
         </w:rPr>
         <w:t xml:space="preserve">import </w:t>
       </w:r>
-      <w:proofErr w:type="spellStart"/>
-      <w:r>
-        <w:rPr>
-          <w:color w:val="BCBEC4"/>
-        </w:rPr>
-        <w:t>java.util.Map</w:t>
-      </w:r>
-      <w:proofErr w:type="spellEnd"/>
-      <w:r>
-        <w:rPr>
-          <w:color w:val="BCBEC4"/>
-        </w:rPr>
-        <w:t>;</w:t>
+      <w:r>
+        <w:rPr>
+          <w:color w:val="BCBEC4"/>
+        </w:rPr>
+        <w:t>java.util.Map;</w:t>
       </w:r>
       <w:r>
         <w:rPr>
@@ -4511,56 +3523,14 @@
         <w:rPr>
           <w:color w:val="BCBEC4"/>
         </w:rPr>
-        <w:t xml:space="preserve">(String[] </w:t>
-      </w:r>
-      <w:proofErr w:type="spellStart"/>
-      <w:r>
-        <w:rPr>
-          <w:color w:val="BCBEC4"/>
-        </w:rPr>
-        <w:t>args</w:t>
-      </w:r>
-      <w:proofErr w:type="spellEnd"/>
-      <w:r>
-        <w:rPr>
-          <w:color w:val="BCBEC4"/>
-        </w:rPr>
-        <w:t>) {</w:t>
-      </w:r>
-      <w:r>
-        <w:rPr>
-          <w:color w:val="BCBEC4"/>
-        </w:rPr>
-        <w:br/>
-        <w:t xml:space="preserve">        </w:t>
-      </w:r>
-      <w:proofErr w:type="spellStart"/>
-      <w:r>
-        <w:rPr>
-          <w:color w:val="BCBEC4"/>
-        </w:rPr>
-        <w:t>Hashtable</w:t>
-      </w:r>
-      <w:proofErr w:type="spellEnd"/>
-      <w:r>
-        <w:rPr>
-          <w:color w:val="BCBEC4"/>
-        </w:rPr>
-        <w:t xml:space="preserve">&lt;String, Integer&gt; </w:t>
-      </w:r>
-      <w:proofErr w:type="spellStart"/>
-      <w:r>
-        <w:rPr>
-          <w:color w:val="BCBEC4"/>
-        </w:rPr>
-        <w:t>ht</w:t>
-      </w:r>
-      <w:proofErr w:type="spellEnd"/>
-      <w:r>
-        <w:rPr>
-          <w:color w:val="BCBEC4"/>
-        </w:rPr>
-        <w:t xml:space="preserve"> = </w:t>
+        <w:t>(String[] args) {</w:t>
+      </w:r>
+      <w:r>
+        <w:rPr>
+          <w:color w:val="BCBEC4"/>
+        </w:rPr>
+        <w:br/>
+        <w:t xml:space="preserve">        Hashtable&lt;String, Integer&gt; ht = </w:t>
       </w:r>
       <w:r>
         <w:rPr>
@@ -4568,60 +3538,86 @@
         </w:rPr>
         <w:t xml:space="preserve">new </w:t>
       </w:r>
-      <w:proofErr w:type="spellStart"/>
-      <w:r>
-        <w:rPr>
-          <w:color w:val="BCBEC4"/>
-        </w:rPr>
-        <w:t>Hashtable</w:t>
-      </w:r>
-      <w:proofErr w:type="spellEnd"/>
-      <w:r>
-        <w:rPr>
-          <w:color w:val="BCBEC4"/>
-        </w:rPr>
-        <w:t>&lt;&gt;();</w:t>
-      </w:r>
-      <w:r>
-        <w:rPr>
-          <w:color w:val="BCBEC4"/>
-        </w:rPr>
-        <w:br/>
-        <w:t xml:space="preserve">        </w:t>
-      </w:r>
-      <w:proofErr w:type="spellStart"/>
-      <w:r>
-        <w:rPr>
-          <w:color w:val="BCBEC4"/>
-        </w:rPr>
-        <w:t>ht.put</w:t>
-      </w:r>
-      <w:proofErr w:type="spellEnd"/>
-      <w:r>
-        <w:rPr>
-          <w:color w:val="BCBEC4"/>
-        </w:rPr>
-        <w:t>(</w:t>
+      <w:r>
+        <w:rPr>
+          <w:color w:val="BCBEC4"/>
+        </w:rPr>
+        <w:t>Hashtable&lt;&gt;();</w:t>
+      </w:r>
+      <w:r>
+        <w:rPr>
+          <w:color w:val="BCBEC4"/>
+        </w:rPr>
+        <w:br/>
+        <w:t xml:space="preserve">        ht.put(</w:t>
       </w:r>
       <w:r>
         <w:rPr>
           <w:color w:val="6AAB73"/>
         </w:rPr>
-        <w:t>"</w:t>
-      </w:r>
-      <w:proofErr w:type="spellStart"/>
+        <w:t>"Anitha"</w:t>
+      </w:r>
+      <w:r>
+        <w:rPr>
+          <w:color w:val="BCBEC4"/>
+        </w:rPr>
+        <w:t xml:space="preserve">, </w:t>
+      </w:r>
+      <w:r>
+        <w:rPr>
+          <w:color w:val="2AACB8"/>
+        </w:rPr>
+        <w:t>101</w:t>
+      </w:r>
+      <w:r>
+        <w:rPr>
+          <w:color w:val="BCBEC4"/>
+        </w:rPr>
+        <w:t>);</w:t>
+      </w:r>
+      <w:r>
+        <w:rPr>
+          <w:color w:val="BCBEC4"/>
+        </w:rPr>
+        <w:br/>
+        <w:t xml:space="preserve">        ht.put(</w:t>
+      </w:r>
       <w:r>
         <w:rPr>
           <w:color w:val="6AAB73"/>
         </w:rPr>
-        <w:t>Anitha</w:t>
-      </w:r>
-      <w:proofErr w:type="spellEnd"/>
+        <w:t>"Kavita"</w:t>
+      </w:r>
+      <w:r>
+        <w:rPr>
+          <w:color w:val="BCBEC4"/>
+        </w:rPr>
+        <w:t xml:space="preserve">, </w:t>
+      </w:r>
+      <w:r>
+        <w:rPr>
+          <w:color w:val="2AACB8"/>
+        </w:rPr>
+        <w:t>102</w:t>
+      </w:r>
+      <w:r>
+        <w:rPr>
+          <w:color w:val="BCBEC4"/>
+        </w:rPr>
+        <w:t>);</w:t>
+      </w:r>
+      <w:r>
+        <w:rPr>
+          <w:color w:val="BCBEC4"/>
+        </w:rPr>
+        <w:br/>
+        <w:t xml:space="preserve">        ht.put(</w:t>
+      </w:r>
       <w:r>
         <w:rPr>
           <w:color w:val="6AAB73"/>
         </w:rPr>
-        <w:t>"</w:t>
+        <w:t>"Meera"</w:t>
       </w:r>
       <w:r>
         <w:rPr>
@@ -4633,7 +3629,7 @@
         <w:rPr>
           <w:color w:val="2AACB8"/>
         </w:rPr>
-        <w:t>101</w:t>
+        <w:t>103</w:t>
       </w:r>
       <w:r>
         <w:rPr>
@@ -4646,104 +3642,7 @@
           <w:color w:val="BCBEC4"/>
         </w:rPr>
         <w:br/>
-        <w:t xml:space="preserve">        </w:t>
-      </w:r>
-      <w:proofErr w:type="spellStart"/>
-      <w:r>
-        <w:rPr>
-          <w:color w:val="BCBEC4"/>
-        </w:rPr>
-        <w:t>ht.put</w:t>
-      </w:r>
-      <w:proofErr w:type="spellEnd"/>
-      <w:r>
-        <w:rPr>
-          <w:color w:val="BCBEC4"/>
-        </w:rPr>
-        <w:t>(</w:t>
-      </w:r>
-      <w:r>
-        <w:rPr>
-          <w:color w:val="6AAB73"/>
-        </w:rPr>
-        <w:t>"Kavita"</w:t>
-      </w:r>
-      <w:r>
-        <w:rPr>
-          <w:color w:val="BCBEC4"/>
-        </w:rPr>
-        <w:t xml:space="preserve">, </w:t>
-      </w:r>
-      <w:r>
-        <w:rPr>
-          <w:color w:val="2AACB8"/>
-        </w:rPr>
-        <w:t>102</w:t>
-      </w:r>
-      <w:r>
-        <w:rPr>
-          <w:color w:val="BCBEC4"/>
-        </w:rPr>
-        <w:t>);</w:t>
-      </w:r>
-      <w:r>
-        <w:rPr>
-          <w:color w:val="BCBEC4"/>
-        </w:rPr>
-        <w:br/>
-        <w:t xml:space="preserve">        </w:t>
-      </w:r>
-      <w:proofErr w:type="spellStart"/>
-      <w:r>
-        <w:rPr>
-          <w:color w:val="BCBEC4"/>
-        </w:rPr>
-        <w:t>ht.put</w:t>
-      </w:r>
-      <w:proofErr w:type="spellEnd"/>
-      <w:r>
-        <w:rPr>
-          <w:color w:val="BCBEC4"/>
-        </w:rPr>
-        <w:t>(</w:t>
-      </w:r>
-      <w:r>
-        <w:rPr>
-          <w:color w:val="6AAB73"/>
-        </w:rPr>
-        <w:t>"Meera"</w:t>
-      </w:r>
-      <w:r>
-        <w:rPr>
-          <w:color w:val="BCBEC4"/>
-        </w:rPr>
-        <w:t xml:space="preserve">, </w:t>
-      </w:r>
-      <w:r>
-        <w:rPr>
-          <w:color w:val="2AACB8"/>
-        </w:rPr>
-        <w:t>103</w:t>
-      </w:r>
-      <w:r>
-        <w:rPr>
-          <w:color w:val="BCBEC4"/>
-        </w:rPr>
-        <w:t>);</w:t>
-      </w:r>
-      <w:r>
-        <w:rPr>
-          <w:color w:val="BCBEC4"/>
-        </w:rPr>
-        <w:br/>
-        <w:t xml:space="preserve">        </w:t>
-      </w:r>
-      <w:proofErr w:type="spellStart"/>
-      <w:r>
-        <w:rPr>
-          <w:color w:val="BCBEC4"/>
-        </w:rPr>
-        <w:t>System.</w:t>
+        <w:t xml:space="preserve">        System.</w:t>
       </w:r>
       <w:r>
         <w:rPr>
@@ -4757,28 +3656,7 @@
         <w:rPr>
           <w:color w:val="BCBEC4"/>
         </w:rPr>
-        <w:t>.println</w:t>
-      </w:r>
-      <w:proofErr w:type="spellEnd"/>
-      <w:r>
-        <w:rPr>
-          <w:color w:val="BCBEC4"/>
-        </w:rPr>
-        <w:t>(</w:t>
-      </w:r>
-      <w:proofErr w:type="spellStart"/>
-      <w:r>
-        <w:rPr>
-          <w:color w:val="BCBEC4"/>
-        </w:rPr>
-        <w:t>ht</w:t>
-      </w:r>
-      <w:proofErr w:type="spellEnd"/>
-      <w:r>
-        <w:rPr>
-          <w:color w:val="BCBEC4"/>
-        </w:rPr>
-        <w:t>);</w:t>
+        <w:t>.println(ht);</w:t>
       </w:r>
       <w:r>
         <w:rPr>
@@ -4797,49 +3675,14 @@
         <w:rPr>
           <w:color w:val="BCBEC4"/>
         </w:rPr>
-        <w:t>(</w:t>
-      </w:r>
-      <w:proofErr w:type="spellStart"/>
-      <w:r>
-        <w:rPr>
-          <w:color w:val="BCBEC4"/>
-        </w:rPr>
-        <w:t>Map.Entry</w:t>
-      </w:r>
-      <w:proofErr w:type="spellEnd"/>
-      <w:r>
-        <w:rPr>
-          <w:color w:val="BCBEC4"/>
-        </w:rPr>
-        <w:t xml:space="preserve">&lt;String, Integer&gt; e : </w:t>
-      </w:r>
-      <w:proofErr w:type="spellStart"/>
-      <w:r>
-        <w:rPr>
-          <w:color w:val="BCBEC4"/>
-        </w:rPr>
-        <w:t>ht.entrySet</w:t>
-      </w:r>
-      <w:proofErr w:type="spellEnd"/>
-      <w:r>
-        <w:rPr>
-          <w:color w:val="BCBEC4"/>
-        </w:rPr>
-        <w:t>())</w:t>
-      </w:r>
-      <w:r>
-        <w:rPr>
-          <w:color w:val="BCBEC4"/>
-        </w:rPr>
-        <w:br/>
-        <w:t xml:space="preserve">            </w:t>
-      </w:r>
-      <w:proofErr w:type="spellStart"/>
-      <w:r>
-        <w:rPr>
-          <w:color w:val="BCBEC4"/>
-        </w:rPr>
-        <w:t>System.</w:t>
+        <w:t>(Map.Entry&lt;String, Integer&gt; e : ht.entrySet())</w:t>
+      </w:r>
+      <w:r>
+        <w:rPr>
+          <w:color w:val="BCBEC4"/>
+        </w:rPr>
+        <w:br/>
+        <w:t xml:space="preserve">            System.</w:t>
       </w:r>
       <w:r>
         <w:rPr>
@@ -4853,28 +3696,7 @@
         <w:rPr>
           <w:color w:val="BCBEC4"/>
         </w:rPr>
-        <w:t>.println</w:t>
-      </w:r>
-      <w:proofErr w:type="spellEnd"/>
-      <w:r>
-        <w:rPr>
-          <w:color w:val="BCBEC4"/>
-        </w:rPr>
-        <w:t>(</w:t>
-      </w:r>
-      <w:proofErr w:type="spellStart"/>
-      <w:r>
-        <w:rPr>
-          <w:color w:val="BCBEC4"/>
-        </w:rPr>
-        <w:t>e.getKey</w:t>
-      </w:r>
-      <w:proofErr w:type="spellEnd"/>
-      <w:r>
-        <w:rPr>
-          <w:color w:val="BCBEC4"/>
-        </w:rPr>
-        <w:t xml:space="preserve">() + </w:t>
+        <w:t xml:space="preserve">.println(e.getKey() + </w:t>
       </w:r>
       <w:r>
         <w:rPr>
@@ -4886,21 +3708,7 @@
         <w:rPr>
           <w:color w:val="BCBEC4"/>
         </w:rPr>
-        <w:t xml:space="preserve">+ </w:t>
-      </w:r>
-      <w:proofErr w:type="spellStart"/>
-      <w:r>
-        <w:rPr>
-          <w:color w:val="BCBEC4"/>
-        </w:rPr>
-        <w:t>e.getValue</w:t>
-      </w:r>
-      <w:proofErr w:type="spellEnd"/>
-      <w:r>
-        <w:rPr>
-          <w:color w:val="BCBEC4"/>
-        </w:rPr>
-        <w:t>());</w:t>
+        <w:t>+ e.getValue());</w:t>
       </w:r>
       <w:r>
         <w:rPr>
@@ -4971,36 +3779,33 @@
     </w:p>
     <w:p/>
     <w:p/>
-    <w:p/>
     <w:p>
       <w:pPr>
         <w:pStyle w:val="HTMLPreformatted"/>
         <w:shd w:val="clear" w:color="auto" w:fill="1E1F22"/>
         <w:rPr>
+          <w:color w:val="BCBEC4"/>
+        </w:rPr>
+      </w:pPr>
+      <w:r>
+        <w:rPr>
           <w:color w:val="7A7E85"/>
         </w:rPr>
-      </w:pPr>
-    </w:p>
-    <w:p>
-      <w:pPr>
-        <w:pStyle w:val="HTMLPreformatted"/>
-        <w:shd w:val="clear" w:color="auto" w:fill="1E1F22"/>
-        <w:rPr>
-          <w:color w:val="BCBEC4"/>
-        </w:rPr>
-      </w:pPr>
+        <w:lastRenderedPageBreak/>
+        <w:t>// Task013: Understand the below Hash map code and</w:t>
+      </w:r>
       <w:r>
         <w:rPr>
           <w:color w:val="7A7E85"/>
         </w:rPr>
-        <w:t>// Task013: Understand the below Hash map code and</w:t>
+        <w:br/>
+        <w:t>// try to print values using get method of Hash map.</w:t>
       </w:r>
       <w:r>
         <w:rPr>
           <w:color w:val="7A7E85"/>
         </w:rPr>
         <w:br/>
-        <w:t>// try to print values using get method of Hash map.</w:t>
       </w:r>
       <w:r>
         <w:rPr>
@@ -5010,12 +3815,6 @@
       </w:r>
       <w:r>
         <w:rPr>
-          <w:color w:val="7A7E85"/>
-        </w:rPr>
-        <w:br/>
-      </w:r>
-      <w:r>
-        <w:rPr>
           <w:color w:val="CF8E6D"/>
         </w:rPr>
         <w:t xml:space="preserve">package </w:t>
@@ -5044,19 +3843,11 @@
         </w:rPr>
         <w:t xml:space="preserve">import </w:t>
       </w:r>
-      <w:proofErr w:type="spellStart"/>
-      <w:r>
-        <w:rPr>
-          <w:color w:val="BCBEC4"/>
-        </w:rPr>
-        <w:t>java.util.HashMap</w:t>
-      </w:r>
-      <w:proofErr w:type="spellEnd"/>
-      <w:r>
-        <w:rPr>
-          <w:color w:val="BCBEC4"/>
-        </w:rPr>
-        <w:t>;</w:t>
+      <w:r>
+        <w:rPr>
+          <w:color w:val="BCBEC4"/>
+        </w:rPr>
+        <w:t>java.util.HashMap;</w:t>
       </w:r>
       <w:r>
         <w:rPr>
@@ -5105,21 +3896,7 @@
         <w:rPr>
           <w:color w:val="BCBEC4"/>
         </w:rPr>
-        <w:t xml:space="preserve">(String[] </w:t>
-      </w:r>
-      <w:proofErr w:type="spellStart"/>
-      <w:r>
-        <w:rPr>
-          <w:color w:val="BCBEC4"/>
-        </w:rPr>
-        <w:t>args</w:t>
-      </w:r>
-      <w:proofErr w:type="spellEnd"/>
-      <w:r>
-        <w:rPr>
-          <w:color w:val="BCBEC4"/>
-        </w:rPr>
-        <w:t>) {</w:t>
+        <w:t>(String[] args) {</w:t>
       </w:r>
       <w:r>
         <w:rPr>
@@ -5145,16 +3922,113 @@
           <w:color w:val="BCBEC4"/>
         </w:rPr>
         <w:br/>
+        <w:t xml:space="preserve">        hm.put(</w:t>
+      </w:r>
+      <w:r>
+        <w:rPr>
+          <w:color w:val="2AACB8"/>
+        </w:rPr>
+        <w:t>103</w:t>
+      </w:r>
+      <w:r>
+        <w:rPr>
+          <w:color w:val="BCBEC4"/>
+        </w:rPr>
+        <w:t xml:space="preserve">, </w:t>
+      </w:r>
+      <w:r>
+        <w:rPr>
+          <w:color w:val="6AAB73"/>
+        </w:rPr>
+        <w:t>"Meera"</w:t>
+      </w:r>
+      <w:r>
+        <w:rPr>
+          <w:color w:val="BCBEC4"/>
+        </w:rPr>
+        <w:t>);</w:t>
+      </w:r>
+      <w:r>
+        <w:rPr>
+          <w:color w:val="BCBEC4"/>
+        </w:rPr>
+        <w:br/>
+        <w:t xml:space="preserve">        hm.put(</w:t>
+      </w:r>
+      <w:r>
+        <w:rPr>
+          <w:color w:val="2AACB8"/>
+        </w:rPr>
+        <w:t>101</w:t>
+      </w:r>
+      <w:r>
+        <w:rPr>
+          <w:color w:val="BCBEC4"/>
+        </w:rPr>
+        <w:t xml:space="preserve">, </w:t>
+      </w:r>
+      <w:r>
+        <w:rPr>
+          <w:color w:val="6AAB73"/>
+        </w:rPr>
+        <w:t>"Anita"</w:t>
+      </w:r>
+      <w:r>
+        <w:rPr>
+          <w:color w:val="BCBEC4"/>
+        </w:rPr>
+        <w:t>);</w:t>
+      </w:r>
+      <w:r>
+        <w:rPr>
+          <w:color w:val="BCBEC4"/>
+        </w:rPr>
+        <w:br/>
+        <w:t xml:space="preserve">        hm.put(</w:t>
+      </w:r>
+      <w:r>
+        <w:rPr>
+          <w:color w:val="2AACB8"/>
+        </w:rPr>
+        <w:t>102</w:t>
+      </w:r>
+      <w:r>
+        <w:rPr>
+          <w:color w:val="BCBEC4"/>
+        </w:rPr>
+        <w:t xml:space="preserve">, </w:t>
+      </w:r>
+      <w:r>
+        <w:rPr>
+          <w:color w:val="6AAB73"/>
+        </w:rPr>
+        <w:t>"Kavita"</w:t>
+      </w:r>
+      <w:r>
+        <w:rPr>
+          <w:color w:val="BCBEC4"/>
+        </w:rPr>
+        <w:t>);</w:t>
+      </w:r>
+      <w:r>
+        <w:rPr>
+          <w:color w:val="BCBEC4"/>
+        </w:rPr>
+        <w:br/>
+      </w:r>
+      <w:r>
+        <w:rPr>
+          <w:color w:val="BCBEC4"/>
+        </w:rPr>
+        <w:br/>
         <w:t xml:space="preserve">        </w:t>
       </w:r>
-      <w:proofErr w:type="spellStart"/>
-      <w:r>
-        <w:rPr>
-          <w:color w:val="BCBEC4"/>
-        </w:rPr>
-        <w:t>hm.put</w:t>
-      </w:r>
-      <w:proofErr w:type="spellEnd"/>
+      <w:r>
+        <w:rPr>
+          <w:color w:val="CF8E6D"/>
+        </w:rPr>
+        <w:t xml:space="preserve">for </w:t>
+      </w:r>
       <w:r>
         <w:rPr>
           <w:color w:val="BCBEC4"/>
@@ -5163,228 +4037,46 @@
       </w:r>
       <w:r>
         <w:rPr>
+          <w:color w:val="CF8E6D"/>
+        </w:rPr>
+        <w:t xml:space="preserve">int </w:t>
+      </w:r>
+      <w:r>
+        <w:rPr>
+          <w:color w:val="BCBEC4"/>
+        </w:rPr>
+        <w:t xml:space="preserve">i = </w:t>
+      </w:r>
+      <w:r>
+        <w:rPr>
           <w:color w:val="2AACB8"/>
         </w:rPr>
-        <w:t>103</w:t>
-      </w:r>
-      <w:r>
-        <w:rPr>
-          <w:color w:val="BCBEC4"/>
-        </w:rPr>
-        <w:t xml:space="preserve">, </w:t>
-      </w:r>
-      <w:r>
-        <w:rPr>
-          <w:color w:val="6AAB73"/>
-        </w:rPr>
-        <w:t>"Meera"</w:t>
-      </w:r>
-      <w:r>
-        <w:rPr>
-          <w:color w:val="BCBEC4"/>
-        </w:rPr>
-        <w:t>);</w:t>
-      </w:r>
-      <w:r>
-        <w:rPr>
-          <w:color w:val="BCBEC4"/>
-        </w:rPr>
-        <w:br/>
-        <w:t xml:space="preserve">        </w:t>
-      </w:r>
-      <w:proofErr w:type="spellStart"/>
-      <w:r>
-        <w:rPr>
-          <w:color w:val="BCBEC4"/>
-        </w:rPr>
-        <w:t>hm.put</w:t>
-      </w:r>
-      <w:proofErr w:type="spellEnd"/>
-      <w:r>
-        <w:rPr>
-          <w:color w:val="BCBEC4"/>
-        </w:rPr>
-        <w:t>(</w:t>
+        <w:t>101</w:t>
+      </w:r>
+      <w:r>
+        <w:rPr>
+          <w:color w:val="BCBEC4"/>
+        </w:rPr>
+        <w:t>; i &lt;= (</w:t>
       </w:r>
       <w:r>
         <w:rPr>
           <w:color w:val="2AACB8"/>
         </w:rPr>
-        <w:t>101</w:t>
-      </w:r>
-      <w:r>
-        <w:rPr>
-          <w:color w:val="BCBEC4"/>
-        </w:rPr>
-        <w:t xml:space="preserve">, </w:t>
-      </w:r>
-      <w:r>
-        <w:rPr>
-          <w:color w:val="6AAB73"/>
-        </w:rPr>
-        <w:t>"Anita"</w:t>
-      </w:r>
-      <w:r>
-        <w:rPr>
-          <w:color w:val="BCBEC4"/>
-        </w:rPr>
-        <w:t>);</w:t>
-      </w:r>
-      <w:r>
-        <w:rPr>
-          <w:color w:val="BCBEC4"/>
-        </w:rPr>
-        <w:br/>
-        <w:t xml:space="preserve">        </w:t>
-      </w:r>
-      <w:proofErr w:type="spellStart"/>
-      <w:r>
-        <w:rPr>
-          <w:color w:val="BCBEC4"/>
-        </w:rPr>
-        <w:t>hm.put</w:t>
-      </w:r>
-      <w:proofErr w:type="spellEnd"/>
-      <w:r>
-        <w:rPr>
-          <w:color w:val="BCBEC4"/>
-        </w:rPr>
-        <w:t>(</w:t>
-      </w:r>
-      <w:r>
-        <w:rPr>
-          <w:color w:val="2AACB8"/>
-        </w:rPr>
-        <w:t>102</w:t>
-      </w:r>
-      <w:r>
-        <w:rPr>
-          <w:color w:val="BCBEC4"/>
-        </w:rPr>
-        <w:t xml:space="preserve">, </w:t>
-      </w:r>
-      <w:r>
-        <w:rPr>
-          <w:color w:val="6AAB73"/>
-        </w:rPr>
-        <w:t>"Kavita"</w:t>
-      </w:r>
-      <w:r>
-        <w:rPr>
-          <w:color w:val="BCBEC4"/>
-        </w:rPr>
-        <w:t>);</w:t>
-      </w:r>
-      <w:r>
-        <w:rPr>
-          <w:color w:val="BCBEC4"/>
-        </w:rPr>
-        <w:br/>
-      </w:r>
-      <w:r>
-        <w:rPr>
-          <w:color w:val="BCBEC4"/>
-        </w:rPr>
-        <w:br/>
-        <w:t xml:space="preserve">        </w:t>
-      </w:r>
-      <w:r>
-        <w:rPr>
-          <w:color w:val="CF8E6D"/>
-        </w:rPr>
-        <w:t xml:space="preserve">for </w:t>
-      </w:r>
-      <w:r>
-        <w:rPr>
-          <w:color w:val="BCBEC4"/>
-        </w:rPr>
-        <w:t>(</w:t>
-      </w:r>
-      <w:r>
-        <w:rPr>
-          <w:color w:val="CF8E6D"/>
-        </w:rPr>
-        <w:t xml:space="preserve">int </w:t>
-      </w:r>
-      <w:proofErr w:type="spellStart"/>
-      <w:r>
-        <w:rPr>
-          <w:color w:val="BCBEC4"/>
-        </w:rPr>
-        <w:t>i</w:t>
-      </w:r>
-      <w:proofErr w:type="spellEnd"/>
-      <w:r>
-        <w:rPr>
-          <w:color w:val="BCBEC4"/>
-        </w:rPr>
-        <w:t xml:space="preserve"> = </w:t>
-      </w:r>
-      <w:r>
-        <w:rPr>
-          <w:color w:val="2AACB8"/>
-        </w:rPr>
-        <w:t>101</w:t>
-      </w:r>
-      <w:r>
-        <w:rPr>
-          <w:color w:val="BCBEC4"/>
-        </w:rPr>
-        <w:t xml:space="preserve">; </w:t>
-      </w:r>
-      <w:proofErr w:type="spellStart"/>
-      <w:r>
-        <w:rPr>
-          <w:color w:val="BCBEC4"/>
-        </w:rPr>
-        <w:t>i</w:t>
-      </w:r>
-      <w:proofErr w:type="spellEnd"/>
-      <w:r>
-        <w:rPr>
-          <w:color w:val="BCBEC4"/>
-        </w:rPr>
-        <w:t xml:space="preserve"> &lt;= (</w:t>
-      </w:r>
-      <w:r>
-        <w:rPr>
-          <w:color w:val="2AACB8"/>
-        </w:rPr>
         <w:t>100</w:t>
       </w:r>
       <w:r>
         <w:rPr>
           <w:color w:val="BCBEC4"/>
         </w:rPr>
-        <w:t xml:space="preserve">+hm.size()); </w:t>
-      </w:r>
-      <w:proofErr w:type="spellStart"/>
-      <w:r>
-        <w:rPr>
-          <w:color w:val="BCBEC4"/>
-        </w:rPr>
-        <w:t>i</w:t>
-      </w:r>
-      <w:proofErr w:type="spellEnd"/>
-      <w:r>
-        <w:rPr>
-          <w:color w:val="BCBEC4"/>
-        </w:rPr>
-        <w:t>++) {</w:t>
-      </w:r>
-      <w:r>
-        <w:rPr>
-          <w:color w:val="BCBEC4"/>
-        </w:rPr>
-        <w:br/>
-        <w:t xml:space="preserve">            </w:t>
-      </w:r>
-      <w:proofErr w:type="spellStart"/>
-      <w:r>
-        <w:rPr>
-          <w:color w:val="BCBEC4"/>
-        </w:rPr>
-        <w:t>System.</w:t>
+        <w:t>+hm.size()); i++) {</w:t>
+      </w:r>
+      <w:r>
+        <w:rPr>
+          <w:color w:val="BCBEC4"/>
+        </w:rPr>
+        <w:br/>
+        <w:t xml:space="preserve">            System.</w:t>
       </w:r>
       <w:r>
         <w:rPr>
@@ -5398,28 +4090,7 @@
         <w:rPr>
           <w:color w:val="BCBEC4"/>
         </w:rPr>
-        <w:t>.println</w:t>
-      </w:r>
-      <w:proofErr w:type="spellEnd"/>
-      <w:r>
-        <w:rPr>
-          <w:color w:val="BCBEC4"/>
-        </w:rPr>
-        <w:t>(</w:t>
-      </w:r>
-      <w:proofErr w:type="spellStart"/>
-      <w:r>
-        <w:rPr>
-          <w:color w:val="BCBEC4"/>
-        </w:rPr>
-        <w:t>i</w:t>
-      </w:r>
-      <w:proofErr w:type="spellEnd"/>
-      <w:r>
-        <w:rPr>
-          <w:color w:val="BCBEC4"/>
-        </w:rPr>
-        <w:t xml:space="preserve"> +</w:t>
+        <w:t>.println(i +</w:t>
       </w:r>
       <w:r>
         <w:rPr>
@@ -5443,35 +4114,7 @@
         <w:rPr>
           <w:color w:val="BCBEC4"/>
         </w:rPr>
-        <w:t xml:space="preserve">+ </w:t>
-      </w:r>
-      <w:proofErr w:type="spellStart"/>
-      <w:r>
-        <w:rPr>
-          <w:color w:val="BCBEC4"/>
-        </w:rPr>
-        <w:t>hm.get</w:t>
-      </w:r>
-      <w:proofErr w:type="spellEnd"/>
-      <w:r>
-        <w:rPr>
-          <w:color w:val="BCBEC4"/>
-        </w:rPr>
-        <w:t>(</w:t>
-      </w:r>
-      <w:proofErr w:type="spellStart"/>
-      <w:r>
-        <w:rPr>
-          <w:color w:val="BCBEC4"/>
-        </w:rPr>
-        <w:t>i</w:t>
-      </w:r>
-      <w:proofErr w:type="spellEnd"/>
-      <w:r>
-        <w:rPr>
-          <w:color w:val="BCBEC4"/>
-        </w:rPr>
-        <w:t>));</w:t>
+        <w:t>+ hm.get(i));</w:t>
       </w:r>
       <w:r>
         <w:rPr>
@@ -5495,22 +4138,6 @@
         <w:t>}</w:t>
       </w:r>
     </w:p>
-    <w:p>
-      <w:pPr>
-        <w:pStyle w:val="HTMLPreformatted"/>
-        <w:shd w:val="clear" w:color="auto" w:fill="1E1F22"/>
-        <w:rPr>
-          <w:color w:val="BCBEC4"/>
-        </w:rPr>
-      </w:pPr>
-      <w:r>
-        <w:rPr>
-          <w:color w:val="BCBEC4"/>
-        </w:rPr>
-        <w:tab/>
-      </w:r>
-    </w:p>
-    <w:p/>
     <w:p>
       <w:r>
         <w:rPr>
@@ -5553,6 +4180,557 @@
         </w:drawing>
       </w:r>
     </w:p>
+    <w:p/>
+    <w:p/>
+    <w:p/>
+    <w:p>
+      <w:r>
+        <w:t xml:space="preserve">Q14. </w:t>
+      </w:r>
+      <w:r>
+        <w:t>Difference between Hash Table and Hash Map</w:t>
+      </w:r>
+      <w:r>
+        <w:t>.</w:t>
+      </w:r>
+      <w:r>
+        <w:br/>
+        <w:t xml:space="preserve">Ans. </w:t>
+      </w:r>
+      <w:r>
+        <w:br/>
+      </w:r>
+      <w:r>
+        <w:t>Hash Table:</w:t>
+      </w:r>
+    </w:p>
+    <w:p>
+      <w:pPr>
+        <w:pStyle w:val="ListParagraph"/>
+        <w:numPr>
+          <w:ilvl w:val="1"/>
+          <w:numId w:val="6"/>
+        </w:numPr>
+      </w:pPr>
+      <w:r>
+        <w:t>Synchronized: Thread-safe, suitable for multithreaded environments.</w:t>
+      </w:r>
+    </w:p>
+    <w:p>
+      <w:pPr>
+        <w:pStyle w:val="ListParagraph"/>
+        <w:numPr>
+          <w:ilvl w:val="1"/>
+          <w:numId w:val="6"/>
+        </w:numPr>
+      </w:pPr>
+      <w:r>
+        <w:t>Legacy class: Introduced in Java 1.0, less flexible.</w:t>
+      </w:r>
+    </w:p>
+    <w:p>
+      <w:pPr>
+        <w:pStyle w:val="ListParagraph"/>
+        <w:numPr>
+          <w:ilvl w:val="1"/>
+          <w:numId w:val="6"/>
+        </w:numPr>
+      </w:pPr>
+      <w:r>
+        <w:t>No null keys or values: Does not allow null keys or values.</w:t>
+      </w:r>
+    </w:p>
+    <w:p>
+      <w:pPr>
+        <w:pStyle w:val="ListParagraph"/>
+        <w:numPr>
+          <w:ilvl w:val="1"/>
+          <w:numId w:val="6"/>
+        </w:numPr>
+      </w:pPr>
+      <w:r>
+        <w:t>Fail-fast iterators: Throws ConcurrentModificationException if modified during iteration.</w:t>
+      </w:r>
+    </w:p>
+    <w:p>
+      <w:r>
+        <w:lastRenderedPageBreak/>
+        <w:t>Hash Map:</w:t>
+      </w:r>
+    </w:p>
+    <w:p>
+      <w:pPr>
+        <w:pStyle w:val="ListParagraph"/>
+        <w:numPr>
+          <w:ilvl w:val="1"/>
+          <w:numId w:val="7"/>
+        </w:numPr>
+      </w:pPr>
+      <w:r>
+        <w:t>Not synchronized: Not thread-safe, requires external synchronization.</w:t>
+      </w:r>
+    </w:p>
+    <w:p>
+      <w:pPr>
+        <w:pStyle w:val="ListParagraph"/>
+        <w:numPr>
+          <w:ilvl w:val="1"/>
+          <w:numId w:val="7"/>
+        </w:numPr>
+      </w:pPr>
+      <w:r>
+        <w:t>More flexible: Allows null keys and values, provides more methods.</w:t>
+      </w:r>
+    </w:p>
+    <w:p>
+      <w:pPr>
+        <w:pStyle w:val="ListParagraph"/>
+        <w:numPr>
+          <w:ilvl w:val="1"/>
+          <w:numId w:val="7"/>
+        </w:numPr>
+      </w:pPr>
+      <w:r>
+        <w:t>Better performance: Generally faster than Hash Table due to lack of synchronization overhead.</w:t>
+      </w:r>
+    </w:p>
+    <w:p>
+      <w:pPr>
+        <w:pStyle w:val="ListParagraph"/>
+        <w:numPr>
+          <w:ilvl w:val="1"/>
+          <w:numId w:val="7"/>
+        </w:numPr>
+      </w:pPr>
+      <w:r>
+        <w:t>Fail-fast iterators: Also throws ConcurrentModificationException if modified during iteration.</w:t>
+      </w:r>
+    </w:p>
+    <w:p/>
+    <w:p>
+      <w:pPr>
+        <w:pStyle w:val="HTMLPreformatted"/>
+        <w:shd w:val="clear" w:color="auto" w:fill="1E1F22"/>
+        <w:rPr>
+          <w:color w:val="BCBEC4"/>
+        </w:rPr>
+      </w:pPr>
+      <w:r>
+        <w:rPr>
+          <w:color w:val="7A7E85"/>
+        </w:rPr>
+        <w:t>// Task016: Try to add 1 null value in the key and run the hash map code.</w:t>
+      </w:r>
+      <w:r>
+        <w:rPr>
+          <w:color w:val="7A7E85"/>
+        </w:rPr>
+        <w:br/>
+        <w:t>// Also add one more null value to the key and see the result.</w:t>
+      </w:r>
+      <w:r>
+        <w:rPr>
+          <w:color w:val="7A7E85"/>
+        </w:rPr>
+        <w:br/>
+        <w:t>// Make a Hashmap synchronized.</w:t>
+      </w:r>
+      <w:r>
+        <w:rPr>
+          <w:color w:val="7A7E85"/>
+        </w:rPr>
+        <w:br/>
+      </w:r>
+      <w:r>
+        <w:rPr>
+          <w:color w:val="7A7E85"/>
+        </w:rPr>
+        <w:br/>
+      </w:r>
+      <w:r>
+        <w:rPr>
+          <w:color w:val="CF8E6D"/>
+        </w:rPr>
+        <w:t xml:space="preserve">package </w:t>
+      </w:r>
+      <w:r>
+        <w:rPr>
+          <w:color w:val="BCBEC4"/>
+        </w:rPr>
+        <w:t>Arrays;</w:t>
+      </w:r>
+      <w:r>
+        <w:rPr>
+          <w:color w:val="BCBEC4"/>
+        </w:rPr>
+        <w:br/>
+      </w:r>
+      <w:r>
+        <w:rPr>
+          <w:color w:val="BCBEC4"/>
+        </w:rPr>
+        <w:br/>
+      </w:r>
+      <w:r>
+        <w:rPr>
+          <w:color w:val="CF8E6D"/>
+        </w:rPr>
+        <w:t xml:space="preserve">import </w:t>
+      </w:r>
+      <w:r>
+        <w:rPr>
+          <w:color w:val="BCBEC4"/>
+        </w:rPr>
+        <w:t>java.util.Collections;</w:t>
+      </w:r>
+      <w:r>
+        <w:rPr>
+          <w:color w:val="BCBEC4"/>
+        </w:rPr>
+        <w:br/>
+      </w:r>
+      <w:r>
+        <w:rPr>
+          <w:color w:val="CF8E6D"/>
+        </w:rPr>
+        <w:t xml:space="preserve">import </w:t>
+      </w:r>
+      <w:r>
+        <w:rPr>
+          <w:color w:val="BCBEC4"/>
+        </w:rPr>
+        <w:t>java.util.HashMap;</w:t>
+      </w:r>
+      <w:r>
+        <w:rPr>
+          <w:color w:val="BCBEC4"/>
+        </w:rPr>
+        <w:br/>
+      </w:r>
+      <w:r>
+        <w:rPr>
+          <w:color w:val="CF8E6D"/>
+        </w:rPr>
+        <w:t xml:space="preserve">import </w:t>
+      </w:r>
+      <w:r>
+        <w:rPr>
+          <w:color w:val="BCBEC4"/>
+        </w:rPr>
+        <w:t>java.util.Map;</w:t>
+      </w:r>
+      <w:r>
+        <w:rPr>
+          <w:color w:val="BCBEC4"/>
+        </w:rPr>
+        <w:br/>
+      </w:r>
+      <w:r>
+        <w:rPr>
+          <w:color w:val="BCBEC4"/>
+        </w:rPr>
+        <w:br/>
+      </w:r>
+      <w:r>
+        <w:rPr>
+          <w:color w:val="CF8E6D"/>
+        </w:rPr>
+        <w:t xml:space="preserve">public class </w:t>
+      </w:r>
+      <w:r>
+        <w:rPr>
+          <w:color w:val="BCBEC4"/>
+        </w:rPr>
+        <w:t>Task016 {</w:t>
+      </w:r>
+      <w:r>
+        <w:rPr>
+          <w:color w:val="BCBEC4"/>
+        </w:rPr>
+        <w:br/>
+        <w:t xml:space="preserve">    </w:t>
+      </w:r>
+      <w:r>
+        <w:rPr>
+          <w:color w:val="CF8E6D"/>
+        </w:rPr>
+        <w:t xml:space="preserve">public static void </w:t>
+      </w:r>
+      <w:r>
+        <w:rPr>
+          <w:color w:val="56A8F5"/>
+        </w:rPr>
+        <w:t>main</w:t>
+      </w:r>
+      <w:r>
+        <w:rPr>
+          <w:color w:val="BCBEC4"/>
+        </w:rPr>
+        <w:t>(String[] args) {</w:t>
+      </w:r>
+      <w:r>
+        <w:rPr>
+          <w:color w:val="BCBEC4"/>
+        </w:rPr>
+        <w:br/>
+        <w:t xml:space="preserve">        HashMap&lt;Integer, String&gt; hashMap = </w:t>
+      </w:r>
+      <w:r>
+        <w:rPr>
+          <w:color w:val="CF8E6D"/>
+        </w:rPr>
+        <w:t xml:space="preserve">new </w:t>
+      </w:r>
+      <w:r>
+        <w:rPr>
+          <w:color w:val="BCBEC4"/>
+        </w:rPr>
+        <w:t>HashMap&lt;&gt;();</w:t>
+      </w:r>
+      <w:r>
+        <w:rPr>
+          <w:color w:val="BCBEC4"/>
+        </w:rPr>
+        <w:br/>
+        <w:t xml:space="preserve">        hashMap.put(</w:t>
+      </w:r>
+      <w:r>
+        <w:rPr>
+          <w:color w:val="CF8E6D"/>
+        </w:rPr>
+        <w:t>null</w:t>
+      </w:r>
+      <w:r>
+        <w:rPr>
+          <w:color w:val="BCBEC4"/>
+        </w:rPr>
+        <w:t xml:space="preserve">, </w:t>
+      </w:r>
+      <w:r>
+        <w:rPr>
+          <w:color w:val="6AAB73"/>
+        </w:rPr>
+        <w:t>"Lok"</w:t>
+      </w:r>
+      <w:r>
+        <w:rPr>
+          <w:color w:val="BCBEC4"/>
+        </w:rPr>
+        <w:t>);</w:t>
+      </w:r>
+      <w:r>
+        <w:rPr>
+          <w:color w:val="BCBEC4"/>
+        </w:rPr>
+        <w:br/>
+        <w:t xml:space="preserve">        hashMap.put(</w:t>
+      </w:r>
+      <w:r>
+        <w:rPr>
+          <w:color w:val="2AACB8"/>
+        </w:rPr>
+        <w:t>102</w:t>
+      </w:r>
+      <w:r>
+        <w:rPr>
+          <w:color w:val="BCBEC4"/>
+        </w:rPr>
+        <w:t xml:space="preserve">, </w:t>
+      </w:r>
+      <w:r>
+        <w:rPr>
+          <w:color w:val="6AAB73"/>
+        </w:rPr>
+        <w:t>"Jan"</w:t>
+      </w:r>
+      <w:r>
+        <w:rPr>
+          <w:color w:val="BCBEC4"/>
+        </w:rPr>
+        <w:t>);</w:t>
+      </w:r>
+      <w:r>
+        <w:rPr>
+          <w:color w:val="BCBEC4"/>
+        </w:rPr>
+        <w:br/>
+        <w:t xml:space="preserve">        hashMap.put(</w:t>
+      </w:r>
+      <w:r>
+        <w:rPr>
+          <w:color w:val="2AACB8"/>
+        </w:rPr>
+        <w:t>103</w:t>
+      </w:r>
+      <w:r>
+        <w:rPr>
+          <w:color w:val="BCBEC4"/>
+        </w:rPr>
+        <w:t xml:space="preserve">, </w:t>
+      </w:r>
+      <w:r>
+        <w:rPr>
+          <w:color w:val="6AAB73"/>
+        </w:rPr>
+        <w:t>"People"</w:t>
+      </w:r>
+      <w:r>
+        <w:rPr>
+          <w:color w:val="BCBEC4"/>
+        </w:rPr>
+        <w:t>);</w:t>
+      </w:r>
+      <w:r>
+        <w:rPr>
+          <w:color w:val="BCBEC4"/>
+        </w:rPr>
+        <w:br/>
+        <w:t xml:space="preserve">        System.</w:t>
+      </w:r>
+      <w:r>
+        <w:rPr>
+          <w:i/>
+          <w:iCs/>
+          <w:color w:val="C77DBB"/>
+        </w:rPr>
+        <w:t>out</w:t>
+      </w:r>
+      <w:r>
+        <w:rPr>
+          <w:color w:val="BCBEC4"/>
+        </w:rPr>
+        <w:t>.println(hashMap);</w:t>
+      </w:r>
+      <w:r>
+        <w:rPr>
+          <w:color w:val="BCBEC4"/>
+        </w:rPr>
+        <w:br/>
+        <w:t xml:space="preserve">        Map&lt;Integer, String&gt; syncMap = Collections.</w:t>
+      </w:r>
+      <w:r>
+        <w:rPr>
+          <w:i/>
+          <w:iCs/>
+          <w:color w:val="BCBEC4"/>
+        </w:rPr>
+        <w:t>synchronizedMap</w:t>
+      </w:r>
+      <w:r>
+        <w:rPr>
+          <w:color w:val="BCBEC4"/>
+        </w:rPr>
+        <w:t>(hashMap);</w:t>
+      </w:r>
+      <w:r>
+        <w:rPr>
+          <w:color w:val="BCBEC4"/>
+        </w:rPr>
+        <w:br/>
+        <w:t xml:space="preserve">        syncMap.put(</w:t>
+      </w:r>
+      <w:r>
+        <w:rPr>
+          <w:color w:val="CF8E6D"/>
+        </w:rPr>
+        <w:t>null</w:t>
+      </w:r>
+      <w:r>
+        <w:rPr>
+          <w:color w:val="BCBEC4"/>
+        </w:rPr>
+        <w:t xml:space="preserve">, </w:t>
+      </w:r>
+      <w:r>
+        <w:rPr>
+          <w:color w:val="6AAB73"/>
+        </w:rPr>
+        <w:t>"Human"</w:t>
+      </w:r>
+      <w:r>
+        <w:rPr>
+          <w:color w:val="BCBEC4"/>
+        </w:rPr>
+        <w:t>);</w:t>
+      </w:r>
+      <w:r>
+        <w:rPr>
+          <w:color w:val="BCBEC4"/>
+        </w:rPr>
+        <w:br/>
+        <w:t xml:space="preserve">        System.</w:t>
+      </w:r>
+      <w:r>
+        <w:rPr>
+          <w:i/>
+          <w:iCs/>
+          <w:color w:val="C77DBB"/>
+        </w:rPr>
+        <w:t>out</w:t>
+      </w:r>
+      <w:r>
+        <w:rPr>
+          <w:color w:val="BCBEC4"/>
+        </w:rPr>
+        <w:t>.println(syncMap);</w:t>
+      </w:r>
+      <w:r>
+        <w:rPr>
+          <w:color w:val="BCBEC4"/>
+        </w:rPr>
+        <w:br/>
+        <w:t xml:space="preserve">    }</w:t>
+      </w:r>
+      <w:r>
+        <w:rPr>
+          <w:color w:val="BCBEC4"/>
+        </w:rPr>
+        <w:br/>
+        <w:t>}</w:t>
+      </w:r>
+    </w:p>
+    <w:p>
+      <w:r>
+        <w:rPr>
+          <w:noProof/>
+        </w:rPr>
+        <w:drawing>
+          <wp:inline distT="0" distB="0" distL="0" distR="0" wp14:anchorId="494C67BA" wp14:editId="0E8FEBEC">
+            <wp:extent cx="5943600" cy="3120390"/>
+            <wp:effectExtent l="0" t="0" r="0" b="3810"/>
+            <wp:docPr id="9" name="Picture 9"/>
+            <wp:cNvGraphicFramePr>
+              <a:graphicFrameLocks xmlns:a="http://schemas.openxmlformats.org/drawingml/2006/main" noChangeAspect="1"/>
+            </wp:cNvGraphicFramePr>
+            <a:graphic xmlns:a="http://schemas.openxmlformats.org/drawingml/2006/main">
+              <a:graphicData uri="http://schemas.openxmlformats.org/drawingml/2006/picture">
+                <pic:pic xmlns:pic="http://schemas.openxmlformats.org/drawingml/2006/picture">
+                  <pic:nvPicPr>
+                    <pic:cNvPr id="1" name=""/>
+                    <pic:cNvPicPr/>
+                  </pic:nvPicPr>
+                  <pic:blipFill>
+                    <a:blip r:embed="rId11"/>
+                    <a:stretch>
+                      <a:fillRect/>
+                    </a:stretch>
+                  </pic:blipFill>
+                  <pic:spPr>
+                    <a:xfrm>
+                      <a:off x="0" y="0"/>
+                      <a:ext cx="5943600" cy="3120390"/>
+                    </a:xfrm>
+                    <a:prstGeom prst="rect">
+                      <a:avLst/>
+                    </a:prstGeom>
+                  </pic:spPr>
+                </pic:pic>
+              </a:graphicData>
+            </a:graphic>
+          </wp:inline>
+        </w:drawing>
+      </w:r>
+    </w:p>
     <w:sectPr>
       <w:pgSz w:w="12240" w:h="15840"/>
       <w:pgMar w:top="1440" w:right="1440" w:bottom="1440" w:left="1440" w:header="720" w:footer="720" w:gutter="0"/>
@@ -5568,7 +4746,7 @@
   <w:abstractNum w:abstractNumId="0" w15:restartNumberingAfterBreak="0">
     <w:nsid w:val="114C453E"/>
     <w:multiLevelType w:val="hybridMultilevel"/>
-    <w:tmpl w:val="1B5C00C4"/>
+    <w:tmpl w:val="B22CF916"/>
     <w:lvl w:ilvl="0" w:tplc="0409001B">
       <w:start w:val="1"/>
       <w:numFmt w:val="lowerRoman"/>
@@ -5581,16 +4759,16 @@
         <w:rFonts w:hint="default"/>
       </w:rPr>
     </w:lvl>
-    <w:lvl w:ilvl="1" w:tplc="04090003" w:tentative="1">
+    <w:lvl w:ilvl="1" w:tplc="8D00D71E">
       <w:start w:val="1"/>
-      <w:numFmt w:val="bullet"/>
-      <w:lvlText w:val="o"/>
+      <w:numFmt w:val="decimal"/>
+      <w:lvlText w:val="%2."/>
       <w:lvlJc w:val="left"/>
       <w:pPr>
         <w:ind w:left="1440" w:hanging="360"/>
       </w:pPr>
       <w:rPr>
-        <w:rFonts w:ascii="Courier New" w:hAnsi="Courier New" w:cs="Courier New" w:hint="default"/>
+        <w:rFonts w:hint="default"/>
       </w:rPr>
     </w:lvl>
     <w:lvl w:ilvl="2" w:tplc="04090005" w:tentative="1">
@@ -5765,6 +4943,232 @@
     </w:lvl>
   </w:abstractNum>
   <w:abstractNum w:abstractNumId="2" w15:restartNumberingAfterBreak="0">
+    <w:nsid w:val="33340D3F"/>
+    <w:multiLevelType w:val="hybridMultilevel"/>
+    <w:tmpl w:val="B6C6693E"/>
+    <w:lvl w:ilvl="0" w:tplc="04090001">
+      <w:start w:val="1"/>
+      <w:numFmt w:val="bullet"/>
+      <w:lvlText w:val=""/>
+      <w:lvlJc w:val="left"/>
+      <w:pPr>
+        <w:ind w:left="720" w:hanging="360"/>
+      </w:pPr>
+      <w:rPr>
+        <w:rFonts w:ascii="Symbol" w:hAnsi="Symbol" w:hint="default"/>
+      </w:rPr>
+    </w:lvl>
+    <w:lvl w:ilvl="1" w:tplc="04090003">
+      <w:start w:val="1"/>
+      <w:numFmt w:val="bullet"/>
+      <w:lvlText w:val="o"/>
+      <w:lvlJc w:val="left"/>
+      <w:pPr>
+        <w:ind w:left="1440" w:hanging="360"/>
+      </w:pPr>
+      <w:rPr>
+        <w:rFonts w:ascii="Courier New" w:hAnsi="Courier New" w:cs="Courier New" w:hint="default"/>
+      </w:rPr>
+    </w:lvl>
+    <w:lvl w:ilvl="2" w:tplc="04090005" w:tentative="1">
+      <w:start w:val="1"/>
+      <w:numFmt w:val="bullet"/>
+      <w:lvlText w:val=""/>
+      <w:lvlJc w:val="left"/>
+      <w:pPr>
+        <w:ind w:left="2160" w:hanging="360"/>
+      </w:pPr>
+      <w:rPr>
+        <w:rFonts w:ascii="Wingdings" w:hAnsi="Wingdings" w:hint="default"/>
+      </w:rPr>
+    </w:lvl>
+    <w:lvl w:ilvl="3" w:tplc="04090001" w:tentative="1">
+      <w:start w:val="1"/>
+      <w:numFmt w:val="bullet"/>
+      <w:lvlText w:val=""/>
+      <w:lvlJc w:val="left"/>
+      <w:pPr>
+        <w:ind w:left="2880" w:hanging="360"/>
+      </w:pPr>
+      <w:rPr>
+        <w:rFonts w:ascii="Symbol" w:hAnsi="Symbol" w:hint="default"/>
+      </w:rPr>
+    </w:lvl>
+    <w:lvl w:ilvl="4" w:tplc="04090003" w:tentative="1">
+      <w:start w:val="1"/>
+      <w:numFmt w:val="bullet"/>
+      <w:lvlText w:val="o"/>
+      <w:lvlJc w:val="left"/>
+      <w:pPr>
+        <w:ind w:left="3600" w:hanging="360"/>
+      </w:pPr>
+      <w:rPr>
+        <w:rFonts w:ascii="Courier New" w:hAnsi="Courier New" w:cs="Courier New" w:hint="default"/>
+      </w:rPr>
+    </w:lvl>
+    <w:lvl w:ilvl="5" w:tplc="04090005" w:tentative="1">
+      <w:start w:val="1"/>
+      <w:numFmt w:val="bullet"/>
+      <w:lvlText w:val=""/>
+      <w:lvlJc w:val="left"/>
+      <w:pPr>
+        <w:ind w:left="4320" w:hanging="360"/>
+      </w:pPr>
+      <w:rPr>
+        <w:rFonts w:ascii="Wingdings" w:hAnsi="Wingdings" w:hint="default"/>
+      </w:rPr>
+    </w:lvl>
+    <w:lvl w:ilvl="6" w:tplc="04090001" w:tentative="1">
+      <w:start w:val="1"/>
+      <w:numFmt w:val="bullet"/>
+      <w:lvlText w:val=""/>
+      <w:lvlJc w:val="left"/>
+      <w:pPr>
+        <w:ind w:left="5040" w:hanging="360"/>
+      </w:pPr>
+      <w:rPr>
+        <w:rFonts w:ascii="Symbol" w:hAnsi="Symbol" w:hint="default"/>
+      </w:rPr>
+    </w:lvl>
+    <w:lvl w:ilvl="7" w:tplc="04090003" w:tentative="1">
+      <w:start w:val="1"/>
+      <w:numFmt w:val="bullet"/>
+      <w:lvlText w:val="o"/>
+      <w:lvlJc w:val="left"/>
+      <w:pPr>
+        <w:ind w:left="5760" w:hanging="360"/>
+      </w:pPr>
+      <w:rPr>
+        <w:rFonts w:ascii="Courier New" w:hAnsi="Courier New" w:cs="Courier New" w:hint="default"/>
+      </w:rPr>
+    </w:lvl>
+    <w:lvl w:ilvl="8" w:tplc="04090005" w:tentative="1">
+      <w:start w:val="1"/>
+      <w:numFmt w:val="bullet"/>
+      <w:lvlText w:val=""/>
+      <w:lvlJc w:val="left"/>
+      <w:pPr>
+        <w:ind w:left="6480" w:hanging="360"/>
+      </w:pPr>
+      <w:rPr>
+        <w:rFonts w:ascii="Wingdings" w:hAnsi="Wingdings" w:hint="default"/>
+      </w:rPr>
+    </w:lvl>
+  </w:abstractNum>
+  <w:abstractNum w:abstractNumId="3" w15:restartNumberingAfterBreak="0">
+    <w:nsid w:val="5987677A"/>
+    <w:multiLevelType w:val="hybridMultilevel"/>
+    <w:tmpl w:val="FC7A75B6"/>
+    <w:lvl w:ilvl="0" w:tplc="04090001">
+      <w:start w:val="1"/>
+      <w:numFmt w:val="bullet"/>
+      <w:lvlText w:val=""/>
+      <w:lvlJc w:val="left"/>
+      <w:pPr>
+        <w:ind w:left="720" w:hanging="360"/>
+      </w:pPr>
+      <w:rPr>
+        <w:rFonts w:ascii="Symbol" w:hAnsi="Symbol" w:hint="default"/>
+      </w:rPr>
+    </w:lvl>
+    <w:lvl w:ilvl="1" w:tplc="04090003">
+      <w:start w:val="1"/>
+      <w:numFmt w:val="bullet"/>
+      <w:lvlText w:val="o"/>
+      <w:lvlJc w:val="left"/>
+      <w:pPr>
+        <w:ind w:left="1440" w:hanging="360"/>
+      </w:pPr>
+      <w:rPr>
+        <w:rFonts w:ascii="Courier New" w:hAnsi="Courier New" w:cs="Courier New" w:hint="default"/>
+      </w:rPr>
+    </w:lvl>
+    <w:lvl w:ilvl="2" w:tplc="04090005" w:tentative="1">
+      <w:start w:val="1"/>
+      <w:numFmt w:val="bullet"/>
+      <w:lvlText w:val=""/>
+      <w:lvlJc w:val="left"/>
+      <w:pPr>
+        <w:ind w:left="2160" w:hanging="360"/>
+      </w:pPr>
+      <w:rPr>
+        <w:rFonts w:ascii="Wingdings" w:hAnsi="Wingdings" w:hint="default"/>
+      </w:rPr>
+    </w:lvl>
+    <w:lvl w:ilvl="3" w:tplc="04090001" w:tentative="1">
+      <w:start w:val="1"/>
+      <w:numFmt w:val="bullet"/>
+      <w:lvlText w:val=""/>
+      <w:lvlJc w:val="left"/>
+      <w:pPr>
+        <w:ind w:left="2880" w:hanging="360"/>
+      </w:pPr>
+      <w:rPr>
+        <w:rFonts w:ascii="Symbol" w:hAnsi="Symbol" w:hint="default"/>
+      </w:rPr>
+    </w:lvl>
+    <w:lvl w:ilvl="4" w:tplc="04090003" w:tentative="1">
+      <w:start w:val="1"/>
+      <w:numFmt w:val="bullet"/>
+      <w:lvlText w:val="o"/>
+      <w:lvlJc w:val="left"/>
+      <w:pPr>
+        <w:ind w:left="3600" w:hanging="360"/>
+      </w:pPr>
+      <w:rPr>
+        <w:rFonts w:ascii="Courier New" w:hAnsi="Courier New" w:cs="Courier New" w:hint="default"/>
+      </w:rPr>
+    </w:lvl>
+    <w:lvl w:ilvl="5" w:tplc="04090005" w:tentative="1">
+      <w:start w:val="1"/>
+      <w:numFmt w:val="bullet"/>
+      <w:lvlText w:val=""/>
+      <w:lvlJc w:val="left"/>
+      <w:pPr>
+        <w:ind w:left="4320" w:hanging="360"/>
+      </w:pPr>
+      <w:rPr>
+        <w:rFonts w:ascii="Wingdings" w:hAnsi="Wingdings" w:hint="default"/>
+      </w:rPr>
+    </w:lvl>
+    <w:lvl w:ilvl="6" w:tplc="04090001" w:tentative="1">
+      <w:start w:val="1"/>
+      <w:numFmt w:val="bullet"/>
+      <w:lvlText w:val=""/>
+      <w:lvlJc w:val="left"/>
+      <w:pPr>
+        <w:ind w:left="5040" w:hanging="360"/>
+      </w:pPr>
+      <w:rPr>
+        <w:rFonts w:ascii="Symbol" w:hAnsi="Symbol" w:hint="default"/>
+      </w:rPr>
+    </w:lvl>
+    <w:lvl w:ilvl="7" w:tplc="04090003" w:tentative="1">
+      <w:start w:val="1"/>
+      <w:numFmt w:val="bullet"/>
+      <w:lvlText w:val="o"/>
+      <w:lvlJc w:val="left"/>
+      <w:pPr>
+        <w:ind w:left="5760" w:hanging="360"/>
+      </w:pPr>
+      <w:rPr>
+        <w:rFonts w:ascii="Courier New" w:hAnsi="Courier New" w:cs="Courier New" w:hint="default"/>
+      </w:rPr>
+    </w:lvl>
+    <w:lvl w:ilvl="8" w:tplc="04090005" w:tentative="1">
+      <w:start w:val="1"/>
+      <w:numFmt w:val="bullet"/>
+      <w:lvlText w:val=""/>
+      <w:lvlJc w:val="left"/>
+      <w:pPr>
+        <w:ind w:left="6480" w:hanging="360"/>
+      </w:pPr>
+      <w:rPr>
+        <w:rFonts w:ascii="Wingdings" w:hAnsi="Wingdings" w:hint="default"/>
+      </w:rPr>
+    </w:lvl>
+  </w:abstractNum>
+  <w:abstractNum w:abstractNumId="4" w15:restartNumberingAfterBreak="0">
     <w:nsid w:val="68F12EEC"/>
     <w:multiLevelType w:val="hybridMultilevel"/>
     <w:tmpl w:val="B804DF3A"/>
@@ -5850,7 +5254,7 @@
       </w:pPr>
     </w:lvl>
   </w:abstractNum>
-  <w:abstractNum w:abstractNumId="3" w15:restartNumberingAfterBreak="0">
+  <w:abstractNum w:abstractNumId="5" w15:restartNumberingAfterBreak="0">
     <w:nsid w:val="69D5636A"/>
     <w:multiLevelType w:val="hybridMultilevel"/>
     <w:tmpl w:val="54A6BF26"/>
@@ -5936,7 +5340,7 @@
       </w:pPr>
     </w:lvl>
   </w:abstractNum>
-  <w:abstractNum w:abstractNumId="4" w15:restartNumberingAfterBreak="0">
+  <w:abstractNum w:abstractNumId="6" w15:restartNumberingAfterBreak="0">
     <w:nsid w:val="72D94256"/>
     <w:multiLevelType w:val="hybridMultilevel"/>
     <w:tmpl w:val="2AE4C6C4"/>
@@ -6050,18 +5454,24 @@
     </w:lvl>
   </w:abstractNum>
   <w:num w:numId="1">
-    <w:abstractNumId w:val="4"/>
+    <w:abstractNumId w:val="6"/>
   </w:num>
   <w:num w:numId="2">
     <w:abstractNumId w:val="0"/>
   </w:num>
   <w:num w:numId="3">
-    <w:abstractNumId w:val="3"/>
+    <w:abstractNumId w:val="5"/>
   </w:num>
   <w:num w:numId="4">
     <w:abstractNumId w:val="1"/>
   </w:num>
   <w:num w:numId="5">
+    <w:abstractNumId w:val="4"/>
+  </w:num>
+  <w:num w:numId="6">
+    <w:abstractNumId w:val="3"/>
+  </w:num>
+  <w:num w:numId="7">
     <w:abstractNumId w:val="2"/>
   </w:num>
 </w:numbering>

</xml_diff>